<commit_message>
project schema and model
</commit_message>
<xml_diff>
--- a/dco.docx
+++ b/dco.docx
@@ -4,8 +4,10 @@
   <w:body>
     <w:tbl>
       <w:tblPr>
-        <w:tblW w:w="0" w:type="auto"/>
+        <w:tblW w:w="10413" w:type="dxa"/>
+        <w:tblInd w:w="-717" w:type="dxa"/>
         <w:shd w:val="clear" w:color="auto" w:fill="FFFFFF"/>
+        <w:tblLayout w:type="fixed"/>
         <w:tblCellMar>
           <w:top w:w="15" w:type="dxa"/>
           <w:left w:w="15" w:type="dxa"/>
@@ -15,19 +17,19 @@
         <w:tblLook w:val="04A0" w:firstRow="1" w:lastRow="0" w:firstColumn="1" w:lastColumn="0" w:noHBand="0" w:noVBand="1"/>
       </w:tblPr>
       <w:tblGrid>
-        <w:gridCol w:w="1196"/>
-        <w:gridCol w:w="1890"/>
-        <w:gridCol w:w="1151"/>
-        <w:gridCol w:w="1591"/>
-        <w:gridCol w:w="3182"/>
+        <w:gridCol w:w="2118"/>
+        <w:gridCol w:w="1589"/>
+        <w:gridCol w:w="3530"/>
+        <w:gridCol w:w="3176"/>
       </w:tblGrid>
       <w:tr>
         <w:trPr>
+          <w:trHeight w:val="565"/>
           <w:tblHeader/>
         </w:trPr>
         <w:tc>
           <w:tcPr>
-            <w:tcW w:w="0" w:type="auto"/>
+            <w:tcW w:w="2118" w:type="dxa"/>
             <w:tcBorders>
               <w:top w:val="single" w:sz="6" w:space="0" w:color="DFE2E5"/>
               <w:left w:val="single" w:sz="6" w:space="0" w:color="DFE2E5"/>
@@ -58,8 +60,6 @@
                 <w:lang w:eastAsia="en-IN"/>
               </w:rPr>
             </w:pPr>
-            <w:bookmarkStart w:id="0" w:name="_GoBack"/>
-            <w:bookmarkEnd w:id="0"/>
             <w:r>
               <w:rPr>
                 <w:rFonts w:ascii="Segoe UI" w:eastAsia="Times New Roman" w:hAnsi="Segoe UI" w:cs="Segoe UI"/>
@@ -70,13 +70,13 @@
                 <w:szCs w:val="24"/>
                 <w:lang w:eastAsia="en-IN"/>
               </w:rPr>
-              <w:t>Name</w:t>
+              <w:t>Path</w:t>
             </w:r>
           </w:p>
         </w:tc>
         <w:tc>
           <w:tcPr>
-            <w:tcW w:w="0" w:type="auto"/>
+            <w:tcW w:w="1589" w:type="dxa"/>
             <w:tcBorders>
               <w:top w:val="single" w:sz="6" w:space="0" w:color="DFE2E5"/>
               <w:left w:val="single" w:sz="6" w:space="0" w:color="DFE2E5"/>
@@ -117,13 +117,13 @@
                 <w:szCs w:val="24"/>
                 <w:lang w:eastAsia="en-IN"/>
               </w:rPr>
-              <w:t>Path</w:t>
+              <w:t>HTTP Verb</w:t>
             </w:r>
           </w:p>
         </w:tc>
         <w:tc>
           <w:tcPr>
-            <w:tcW w:w="0" w:type="auto"/>
+            <w:tcW w:w="3530" w:type="dxa"/>
             <w:tcBorders>
               <w:top w:val="single" w:sz="6" w:space="0" w:color="DFE2E5"/>
               <w:left w:val="single" w:sz="6" w:space="0" w:color="DFE2E5"/>
@@ -164,13 +164,13 @@
                 <w:szCs w:val="24"/>
                 <w:lang w:eastAsia="en-IN"/>
               </w:rPr>
-              <w:t>HTTP Verb</w:t>
+              <w:t>Purpose</w:t>
             </w:r>
           </w:p>
         </w:tc>
         <w:tc>
           <w:tcPr>
-            <w:tcW w:w="0" w:type="auto"/>
+            <w:tcW w:w="3176" w:type="dxa"/>
             <w:tcBorders>
               <w:top w:val="single" w:sz="6" w:space="0" w:color="DFE2E5"/>
               <w:left w:val="single" w:sz="6" w:space="0" w:color="DFE2E5"/>
@@ -211,13 +211,18 @@
                 <w:szCs w:val="24"/>
                 <w:lang w:eastAsia="en-IN"/>
               </w:rPr>
-              <w:t>Purpose</w:t>
+              <w:t>Mongoose Method</w:t>
             </w:r>
           </w:p>
         </w:tc>
+      </w:tr>
+      <w:tr>
+        <w:trPr>
+          <w:trHeight w:val="361"/>
+        </w:trPr>
         <w:tc>
           <w:tcPr>
-            <w:tcW w:w="0" w:type="auto"/>
+            <w:tcW w:w="2118" w:type="dxa"/>
             <w:tcBorders>
               <w:top w:val="single" w:sz="6" w:space="0" w:color="DFE2E5"/>
               <w:left w:val="single" w:sz="6" w:space="0" w:color="DFE2E5"/>
@@ -237,11 +242,8 @@
           <w:p>
             <w:pPr>
               <w:spacing w:after="240" w:line="240" w:lineRule="auto"/>
-              <w:jc w:val="center"/>
-              <w:rPr>
-                <w:rFonts w:ascii="Segoe UI" w:eastAsia="Times New Roman" w:hAnsi="Segoe UI" w:cs="Segoe UI"/>
-                <w:b/>
-                <w:bCs/>
+              <w:rPr>
+                <w:rFonts w:ascii="Segoe UI" w:eastAsia="Times New Roman" w:hAnsi="Segoe UI" w:cs="Segoe UI"/>
                 <w:color w:val="24292E"/>
                 <w:sz w:val="24"/>
                 <w:szCs w:val="24"/>
@@ -251,22 +253,28 @@
             <w:r>
               <w:rPr>
                 <w:rFonts w:ascii="Segoe UI" w:eastAsia="Times New Roman" w:hAnsi="Segoe UI" w:cs="Segoe UI"/>
-                <w:b/>
-                <w:bCs/>
-                <w:color w:val="24292E"/>
-                <w:sz w:val="24"/>
-                <w:szCs w:val="24"/>
-                <w:lang w:eastAsia="en-IN"/>
-              </w:rPr>
-              <w:t>Mongoose Method</w:t>
+                <w:color w:val="24292E"/>
+                <w:sz w:val="24"/>
+                <w:szCs w:val="24"/>
+                <w:lang w:eastAsia="en-IN"/>
+              </w:rPr>
+              <w:t>/</w:t>
+            </w:r>
+            <w:r>
+              <w:rPr>
+                <w:rFonts w:ascii="Segoe UI" w:eastAsia="Times New Roman" w:hAnsi="Segoe UI" w:cs="Segoe UI"/>
+                <w:color w:val="24292E"/>
+                <w:sz w:val="24"/>
+                <w:szCs w:val="24"/>
+                <w:lang w:eastAsia="en-IN"/>
+              </w:rPr>
+              <w:t>users</w:t>
             </w:r>
           </w:p>
         </w:tc>
-      </w:tr>
-      <w:tr>
         <w:tc>
           <w:tcPr>
-            <w:tcW w:w="0" w:type="auto"/>
+            <w:tcW w:w="1589" w:type="dxa"/>
             <w:tcBorders>
               <w:top w:val="single" w:sz="6" w:space="0" w:color="DFE2E5"/>
               <w:left w:val="single" w:sz="6" w:space="0" w:color="DFE2E5"/>
@@ -302,13 +310,13 @@
                 <w:szCs w:val="24"/>
                 <w:lang w:eastAsia="en-IN"/>
               </w:rPr>
-              <w:t>Index</w:t>
+              <w:t>GET</w:t>
             </w:r>
           </w:p>
         </w:tc>
         <w:tc>
           <w:tcPr>
-            <w:tcW w:w="0" w:type="auto"/>
+            <w:tcW w:w="3530" w:type="dxa"/>
             <w:tcBorders>
               <w:top w:val="single" w:sz="6" w:space="0" w:color="DFE2E5"/>
               <w:left w:val="single" w:sz="6" w:space="0" w:color="DFE2E5"/>
@@ -344,7 +352,7 @@
                 <w:szCs w:val="24"/>
                 <w:lang w:eastAsia="en-IN"/>
               </w:rPr>
-              <w:t>/</w:t>
+              <w:t xml:space="preserve">List all </w:t>
             </w:r>
             <w:r>
               <w:rPr>
@@ -360,7 +368,7 @@
         </w:tc>
         <w:tc>
           <w:tcPr>
-            <w:tcW w:w="0" w:type="auto"/>
+            <w:tcW w:w="3176" w:type="dxa"/>
             <w:tcBorders>
               <w:top w:val="single" w:sz="6" w:space="0" w:color="DFE2E5"/>
               <w:left w:val="single" w:sz="6" w:space="0" w:color="DFE2E5"/>
@@ -388,21 +396,263 @@
                 <w:lang w:eastAsia="en-IN"/>
               </w:rPr>
             </w:pPr>
-            <w:r>
-              <w:rPr>
-                <w:rFonts w:ascii="Segoe UI" w:eastAsia="Times New Roman" w:hAnsi="Segoe UI" w:cs="Segoe UI"/>
-                <w:color w:val="24292E"/>
-                <w:sz w:val="24"/>
-                <w:szCs w:val="24"/>
-                <w:lang w:eastAsia="en-IN"/>
-              </w:rPr>
-              <w:t>GET</w:t>
+            <w:proofErr w:type="spellStart"/>
+            <w:r>
+              <w:rPr>
+                <w:rFonts w:ascii="Segoe UI" w:eastAsia="Times New Roman" w:hAnsi="Segoe UI" w:cs="Segoe UI"/>
+                <w:color w:val="24292E"/>
+                <w:sz w:val="24"/>
+                <w:szCs w:val="24"/>
+                <w:lang w:eastAsia="en-IN"/>
+              </w:rPr>
+              <w:t>User</w:t>
+            </w:r>
+            <w:r>
+              <w:rPr>
+                <w:rFonts w:ascii="Segoe UI" w:eastAsia="Times New Roman" w:hAnsi="Segoe UI" w:cs="Segoe UI"/>
+                <w:color w:val="24292E"/>
+                <w:sz w:val="24"/>
+                <w:szCs w:val="24"/>
+                <w:lang w:eastAsia="en-IN"/>
+              </w:rPr>
+              <w:t>.find</w:t>
+            </w:r>
+            <w:proofErr w:type="spellEnd"/>
+            <w:r>
+              <w:rPr>
+                <w:rFonts w:ascii="Segoe UI" w:eastAsia="Times New Roman" w:hAnsi="Segoe UI" w:cs="Segoe UI"/>
+                <w:color w:val="24292E"/>
+                <w:sz w:val="24"/>
+                <w:szCs w:val="24"/>
+                <w:lang w:eastAsia="en-IN"/>
+              </w:rPr>
+              <w:t>()</w:t>
+            </w:r>
+          </w:p>
+        </w:tc>
+      </w:tr>
+      <w:tr>
+        <w:trPr>
+          <w:trHeight w:val="361"/>
+        </w:trPr>
+        <w:tc>
+          <w:tcPr>
+            <w:tcW w:w="2118" w:type="dxa"/>
+            <w:tcBorders>
+              <w:top w:val="single" w:sz="6" w:space="0" w:color="DFE2E5"/>
+              <w:left w:val="single" w:sz="6" w:space="0" w:color="DFE2E5"/>
+              <w:bottom w:val="single" w:sz="6" w:space="0" w:color="DFE2E5"/>
+              <w:right w:val="single" w:sz="6" w:space="0" w:color="DFE2E5"/>
+            </w:tcBorders>
+            <w:shd w:val="clear" w:color="auto" w:fill="F6F8FA"/>
+            <w:tcMar>
+              <w:top w:w="90" w:type="dxa"/>
+              <w:left w:w="195" w:type="dxa"/>
+              <w:bottom w:w="90" w:type="dxa"/>
+              <w:right w:w="195" w:type="dxa"/>
+            </w:tcMar>
+            <w:vAlign w:val="center"/>
+            <w:hideMark/>
+          </w:tcPr>
+          <w:p>
+            <w:pPr>
+              <w:spacing w:after="240" w:line="240" w:lineRule="auto"/>
+              <w:rPr>
+                <w:rFonts w:ascii="Segoe UI" w:eastAsia="Times New Roman" w:hAnsi="Segoe UI" w:cs="Segoe UI"/>
+                <w:color w:val="24292E"/>
+                <w:sz w:val="24"/>
+                <w:szCs w:val="24"/>
+                <w:lang w:eastAsia="en-IN"/>
+              </w:rPr>
+            </w:pPr>
+            <w:r>
+              <w:rPr>
+                <w:rFonts w:ascii="Segoe UI" w:eastAsia="Times New Roman" w:hAnsi="Segoe UI" w:cs="Segoe UI"/>
+                <w:color w:val="24292E"/>
+                <w:sz w:val="24"/>
+                <w:szCs w:val="24"/>
+                <w:lang w:eastAsia="en-IN"/>
+              </w:rPr>
+              <w:t>/</w:t>
+            </w:r>
+            <w:r>
+              <w:rPr>
+                <w:rFonts w:ascii="Segoe UI" w:eastAsia="Times New Roman" w:hAnsi="Segoe UI" w:cs="Segoe UI"/>
+                <w:color w:val="24292E"/>
+                <w:sz w:val="24"/>
+                <w:szCs w:val="24"/>
+                <w:lang w:eastAsia="en-IN"/>
+              </w:rPr>
+              <w:t>users</w:t>
             </w:r>
           </w:p>
         </w:tc>
         <w:tc>
           <w:tcPr>
-            <w:tcW w:w="0" w:type="auto"/>
+            <w:tcW w:w="1589" w:type="dxa"/>
+            <w:tcBorders>
+              <w:top w:val="single" w:sz="6" w:space="0" w:color="DFE2E5"/>
+              <w:left w:val="single" w:sz="6" w:space="0" w:color="DFE2E5"/>
+              <w:bottom w:val="single" w:sz="6" w:space="0" w:color="DFE2E5"/>
+              <w:right w:val="single" w:sz="6" w:space="0" w:color="DFE2E5"/>
+            </w:tcBorders>
+            <w:shd w:val="clear" w:color="auto" w:fill="F6F8FA"/>
+            <w:tcMar>
+              <w:top w:w="90" w:type="dxa"/>
+              <w:left w:w="195" w:type="dxa"/>
+              <w:bottom w:w="90" w:type="dxa"/>
+              <w:right w:w="195" w:type="dxa"/>
+            </w:tcMar>
+            <w:vAlign w:val="center"/>
+            <w:hideMark/>
+          </w:tcPr>
+          <w:p>
+            <w:pPr>
+              <w:spacing w:after="240" w:line="240" w:lineRule="auto"/>
+              <w:rPr>
+                <w:rFonts w:ascii="Segoe UI" w:eastAsia="Times New Roman" w:hAnsi="Segoe UI" w:cs="Segoe UI"/>
+                <w:color w:val="24292E"/>
+                <w:sz w:val="24"/>
+                <w:szCs w:val="24"/>
+                <w:lang w:eastAsia="en-IN"/>
+              </w:rPr>
+            </w:pPr>
+            <w:r>
+              <w:rPr>
+                <w:rFonts w:ascii="Segoe UI" w:eastAsia="Times New Roman" w:hAnsi="Segoe UI" w:cs="Segoe UI"/>
+                <w:color w:val="24292E"/>
+                <w:sz w:val="24"/>
+                <w:szCs w:val="24"/>
+                <w:lang w:eastAsia="en-IN"/>
+              </w:rPr>
+              <w:t>POST</w:t>
+            </w:r>
+          </w:p>
+        </w:tc>
+        <w:tc>
+          <w:tcPr>
+            <w:tcW w:w="3530" w:type="dxa"/>
+            <w:tcBorders>
+              <w:top w:val="single" w:sz="6" w:space="0" w:color="DFE2E5"/>
+              <w:left w:val="single" w:sz="6" w:space="0" w:color="DFE2E5"/>
+              <w:bottom w:val="single" w:sz="6" w:space="0" w:color="DFE2E5"/>
+              <w:right w:val="single" w:sz="6" w:space="0" w:color="DFE2E5"/>
+            </w:tcBorders>
+            <w:shd w:val="clear" w:color="auto" w:fill="F6F8FA"/>
+            <w:tcMar>
+              <w:top w:w="90" w:type="dxa"/>
+              <w:left w:w="195" w:type="dxa"/>
+              <w:bottom w:w="90" w:type="dxa"/>
+              <w:right w:w="195" w:type="dxa"/>
+            </w:tcMar>
+            <w:vAlign w:val="center"/>
+            <w:hideMark/>
+          </w:tcPr>
+          <w:p>
+            <w:pPr>
+              <w:spacing w:after="240" w:line="240" w:lineRule="auto"/>
+              <w:rPr>
+                <w:rFonts w:ascii="Segoe UI" w:eastAsia="Times New Roman" w:hAnsi="Segoe UI" w:cs="Segoe UI"/>
+                <w:color w:val="24292E"/>
+                <w:sz w:val="24"/>
+                <w:szCs w:val="24"/>
+                <w:lang w:eastAsia="en-IN"/>
+              </w:rPr>
+            </w:pPr>
+            <w:r>
+              <w:rPr>
+                <w:rFonts w:ascii="Segoe UI" w:eastAsia="Times New Roman" w:hAnsi="Segoe UI" w:cs="Segoe UI"/>
+                <w:color w:val="24292E"/>
+                <w:sz w:val="24"/>
+                <w:szCs w:val="24"/>
+                <w:lang w:eastAsia="en-IN"/>
+              </w:rPr>
+              <w:t>Create a new</w:t>
+            </w:r>
+            <w:r>
+              <w:rPr>
+                <w:rFonts w:ascii="Segoe UI" w:eastAsia="Times New Roman" w:hAnsi="Segoe UI" w:cs="Segoe UI"/>
+                <w:color w:val="24292E"/>
+                <w:sz w:val="24"/>
+                <w:szCs w:val="24"/>
+                <w:lang w:eastAsia="en-IN"/>
+              </w:rPr>
+              <w:t xml:space="preserve"> user.</w:t>
+            </w:r>
+          </w:p>
+        </w:tc>
+        <w:tc>
+          <w:tcPr>
+            <w:tcW w:w="3176" w:type="dxa"/>
+            <w:tcBorders>
+              <w:top w:val="single" w:sz="6" w:space="0" w:color="DFE2E5"/>
+              <w:left w:val="single" w:sz="6" w:space="0" w:color="DFE2E5"/>
+              <w:bottom w:val="single" w:sz="6" w:space="0" w:color="DFE2E5"/>
+              <w:right w:val="single" w:sz="6" w:space="0" w:color="DFE2E5"/>
+            </w:tcBorders>
+            <w:shd w:val="clear" w:color="auto" w:fill="F6F8FA"/>
+            <w:tcMar>
+              <w:top w:w="90" w:type="dxa"/>
+              <w:left w:w="195" w:type="dxa"/>
+              <w:bottom w:w="90" w:type="dxa"/>
+              <w:right w:w="195" w:type="dxa"/>
+            </w:tcMar>
+            <w:vAlign w:val="center"/>
+            <w:hideMark/>
+          </w:tcPr>
+          <w:p>
+            <w:pPr>
+              <w:spacing w:after="240" w:line="240" w:lineRule="auto"/>
+              <w:rPr>
+                <w:rFonts w:ascii="Segoe UI" w:eastAsia="Times New Roman" w:hAnsi="Segoe UI" w:cs="Segoe UI"/>
+                <w:color w:val="24292E"/>
+                <w:sz w:val="24"/>
+                <w:szCs w:val="24"/>
+                <w:lang w:eastAsia="en-IN"/>
+              </w:rPr>
+            </w:pPr>
+            <w:proofErr w:type="spellStart"/>
+            <w:r>
+              <w:rPr>
+                <w:rFonts w:ascii="Segoe UI" w:eastAsia="Times New Roman" w:hAnsi="Segoe UI" w:cs="Segoe UI"/>
+                <w:color w:val="24292E"/>
+                <w:sz w:val="24"/>
+                <w:szCs w:val="24"/>
+                <w:lang w:eastAsia="en-IN"/>
+              </w:rPr>
+              <w:t>User</w:t>
+            </w:r>
+            <w:r>
+              <w:rPr>
+                <w:rFonts w:ascii="Segoe UI" w:eastAsia="Times New Roman" w:hAnsi="Segoe UI" w:cs="Segoe UI"/>
+                <w:color w:val="24292E"/>
+                <w:sz w:val="24"/>
+                <w:szCs w:val="24"/>
+                <w:lang w:eastAsia="en-IN"/>
+              </w:rPr>
+              <w:t>.create</w:t>
+            </w:r>
+            <w:proofErr w:type="spellEnd"/>
+            <w:r>
+              <w:rPr>
+                <w:rFonts w:ascii="Segoe UI" w:eastAsia="Times New Roman" w:hAnsi="Segoe UI" w:cs="Segoe UI"/>
+                <w:color w:val="24292E"/>
+                <w:sz w:val="24"/>
+                <w:szCs w:val="24"/>
+                <w:lang w:eastAsia="en-IN"/>
+              </w:rPr>
+              <w:t>()</w:t>
+            </w:r>
+          </w:p>
+        </w:tc>
+      </w:tr>
+      <w:tr>
+        <w:trPr>
+          <w:trHeight w:val="361"/>
+        </w:trPr>
+        <w:tc>
+          <w:tcPr>
+            <w:tcW w:w="2118" w:type="dxa"/>
             <w:tcBorders>
               <w:top w:val="single" w:sz="6" w:space="0" w:color="DFE2E5"/>
               <w:left w:val="single" w:sz="6" w:space="0" w:color="DFE2E5"/>
@@ -438,23 +688,388 @@
                 <w:szCs w:val="24"/>
                 <w:lang w:eastAsia="en-IN"/>
               </w:rPr>
-              <w:t xml:space="preserve">List all </w:t>
-            </w:r>
-            <w:r>
-              <w:rPr>
-                <w:rFonts w:ascii="Segoe UI" w:eastAsia="Times New Roman" w:hAnsi="Segoe UI" w:cs="Segoe UI"/>
-                <w:color w:val="24292E"/>
-                <w:sz w:val="24"/>
-                <w:szCs w:val="24"/>
-                <w:lang w:eastAsia="en-IN"/>
-              </w:rPr>
-              <w:t>users</w:t>
+              <w:t>/users</w:t>
             </w:r>
           </w:p>
         </w:tc>
         <w:tc>
           <w:tcPr>
-            <w:tcW w:w="0" w:type="auto"/>
+            <w:tcW w:w="1589" w:type="dxa"/>
+            <w:tcBorders>
+              <w:top w:val="single" w:sz="6" w:space="0" w:color="DFE2E5"/>
+              <w:left w:val="single" w:sz="6" w:space="0" w:color="DFE2E5"/>
+              <w:bottom w:val="single" w:sz="6" w:space="0" w:color="DFE2E5"/>
+              <w:right w:val="single" w:sz="6" w:space="0" w:color="DFE2E5"/>
+            </w:tcBorders>
+            <w:shd w:val="clear" w:color="auto" w:fill="FFFFFF"/>
+            <w:tcMar>
+              <w:top w:w="90" w:type="dxa"/>
+              <w:left w:w="195" w:type="dxa"/>
+              <w:bottom w:w="90" w:type="dxa"/>
+              <w:right w:w="195" w:type="dxa"/>
+            </w:tcMar>
+            <w:vAlign w:val="center"/>
+          </w:tcPr>
+          <w:p>
+            <w:pPr>
+              <w:spacing w:after="240" w:line="240" w:lineRule="auto"/>
+              <w:rPr>
+                <w:rFonts w:ascii="Segoe UI" w:eastAsia="Times New Roman" w:hAnsi="Segoe UI" w:cs="Segoe UI"/>
+                <w:color w:val="24292E"/>
+                <w:sz w:val="24"/>
+                <w:szCs w:val="24"/>
+                <w:lang w:eastAsia="en-IN"/>
+              </w:rPr>
+            </w:pPr>
+            <w:r>
+              <w:rPr>
+                <w:rFonts w:ascii="Segoe UI" w:eastAsia="Times New Roman" w:hAnsi="Segoe UI" w:cs="Segoe UI"/>
+                <w:color w:val="24292E"/>
+                <w:sz w:val="24"/>
+                <w:szCs w:val="24"/>
+                <w:lang w:eastAsia="en-IN"/>
+              </w:rPr>
+              <w:t>DELETE</w:t>
+            </w:r>
+          </w:p>
+        </w:tc>
+        <w:tc>
+          <w:tcPr>
+            <w:tcW w:w="3530" w:type="dxa"/>
+            <w:tcBorders>
+              <w:top w:val="single" w:sz="6" w:space="0" w:color="DFE2E5"/>
+              <w:left w:val="single" w:sz="6" w:space="0" w:color="DFE2E5"/>
+              <w:bottom w:val="single" w:sz="6" w:space="0" w:color="DFE2E5"/>
+              <w:right w:val="single" w:sz="6" w:space="0" w:color="DFE2E5"/>
+            </w:tcBorders>
+            <w:shd w:val="clear" w:color="auto" w:fill="FFFFFF"/>
+            <w:tcMar>
+              <w:top w:w="90" w:type="dxa"/>
+              <w:left w:w="195" w:type="dxa"/>
+              <w:bottom w:w="90" w:type="dxa"/>
+              <w:right w:w="195" w:type="dxa"/>
+            </w:tcMar>
+            <w:vAlign w:val="center"/>
+          </w:tcPr>
+          <w:p>
+            <w:pPr>
+              <w:spacing w:after="240" w:line="240" w:lineRule="auto"/>
+              <w:rPr>
+                <w:rFonts w:ascii="Segoe UI" w:eastAsia="Times New Roman" w:hAnsi="Segoe UI" w:cs="Segoe UI"/>
+                <w:color w:val="24292E"/>
+                <w:sz w:val="24"/>
+                <w:szCs w:val="24"/>
+                <w:lang w:eastAsia="en-IN"/>
+              </w:rPr>
+            </w:pPr>
+            <w:r>
+              <w:rPr>
+                <w:rFonts w:ascii="Segoe UI" w:eastAsia="Times New Roman" w:hAnsi="Segoe UI" w:cs="Segoe UI"/>
+                <w:color w:val="24292E"/>
+                <w:sz w:val="24"/>
+                <w:szCs w:val="24"/>
+                <w:lang w:eastAsia="en-IN"/>
+              </w:rPr>
+              <w:t>Deletes all users.</w:t>
+            </w:r>
+          </w:p>
+        </w:tc>
+        <w:tc>
+          <w:tcPr>
+            <w:tcW w:w="3176" w:type="dxa"/>
+            <w:tcBorders>
+              <w:top w:val="single" w:sz="6" w:space="0" w:color="DFE2E5"/>
+              <w:left w:val="single" w:sz="6" w:space="0" w:color="DFE2E5"/>
+              <w:bottom w:val="single" w:sz="6" w:space="0" w:color="DFE2E5"/>
+              <w:right w:val="single" w:sz="6" w:space="0" w:color="DFE2E5"/>
+            </w:tcBorders>
+            <w:shd w:val="clear" w:color="auto" w:fill="FFFFFF"/>
+            <w:tcMar>
+              <w:top w:w="90" w:type="dxa"/>
+              <w:left w:w="195" w:type="dxa"/>
+              <w:bottom w:w="90" w:type="dxa"/>
+              <w:right w:w="195" w:type="dxa"/>
+            </w:tcMar>
+            <w:vAlign w:val="center"/>
+          </w:tcPr>
+          <w:p>
+            <w:pPr>
+              <w:spacing w:after="240" w:line="240" w:lineRule="auto"/>
+              <w:rPr>
+                <w:rFonts w:ascii="Segoe UI" w:eastAsia="Times New Roman" w:hAnsi="Segoe UI" w:cs="Segoe UI"/>
+                <w:color w:val="24292E"/>
+                <w:sz w:val="24"/>
+                <w:szCs w:val="24"/>
+                <w:lang w:eastAsia="en-IN"/>
+              </w:rPr>
+            </w:pPr>
+            <w:proofErr w:type="spellStart"/>
+            <w:r>
+              <w:rPr>
+                <w:rFonts w:ascii="Segoe UI" w:eastAsia="Times New Roman" w:hAnsi="Segoe UI" w:cs="Segoe UI"/>
+                <w:color w:val="24292E"/>
+                <w:sz w:val="24"/>
+                <w:szCs w:val="24"/>
+                <w:lang w:eastAsia="en-IN"/>
+              </w:rPr>
+              <w:t>User.deleteMany</w:t>
+            </w:r>
+            <w:proofErr w:type="spellEnd"/>
+            <w:r>
+              <w:rPr>
+                <w:rFonts w:ascii="Segoe UI" w:eastAsia="Times New Roman" w:hAnsi="Segoe UI" w:cs="Segoe UI"/>
+                <w:color w:val="24292E"/>
+                <w:sz w:val="24"/>
+                <w:szCs w:val="24"/>
+                <w:lang w:eastAsia="en-IN"/>
+              </w:rPr>
+              <w:t>()</w:t>
+            </w:r>
+          </w:p>
+        </w:tc>
+      </w:tr>
+      <w:tr>
+        <w:trPr>
+          <w:trHeight w:val="565"/>
+        </w:trPr>
+        <w:tc>
+          <w:tcPr>
+            <w:tcW w:w="2118" w:type="dxa"/>
+            <w:tcBorders>
+              <w:top w:val="single" w:sz="6" w:space="0" w:color="DFE2E5"/>
+              <w:left w:val="single" w:sz="6" w:space="0" w:color="DFE2E5"/>
+              <w:bottom w:val="single" w:sz="6" w:space="0" w:color="DFE2E5"/>
+              <w:right w:val="single" w:sz="6" w:space="0" w:color="DFE2E5"/>
+            </w:tcBorders>
+            <w:shd w:val="clear" w:color="auto" w:fill="F6F8FA"/>
+            <w:tcMar>
+              <w:top w:w="90" w:type="dxa"/>
+              <w:left w:w="195" w:type="dxa"/>
+              <w:bottom w:w="90" w:type="dxa"/>
+              <w:right w:w="195" w:type="dxa"/>
+            </w:tcMar>
+            <w:vAlign w:val="center"/>
+            <w:hideMark/>
+          </w:tcPr>
+          <w:p>
+            <w:pPr>
+              <w:spacing w:after="240" w:line="240" w:lineRule="auto"/>
+              <w:rPr>
+                <w:rFonts w:ascii="Segoe UI" w:eastAsia="Times New Roman" w:hAnsi="Segoe UI" w:cs="Segoe UI"/>
+                <w:color w:val="24292E"/>
+                <w:sz w:val="24"/>
+                <w:szCs w:val="24"/>
+                <w:lang w:eastAsia="en-IN"/>
+              </w:rPr>
+            </w:pPr>
+            <w:r>
+              <w:rPr>
+                <w:rFonts w:ascii="Segoe UI" w:eastAsia="Times New Roman" w:hAnsi="Segoe UI" w:cs="Segoe UI"/>
+                <w:color w:val="24292E"/>
+                <w:sz w:val="24"/>
+                <w:szCs w:val="24"/>
+                <w:lang w:eastAsia="en-IN"/>
+              </w:rPr>
+              <w:t>/</w:t>
+            </w:r>
+            <w:r>
+              <w:rPr>
+                <w:rFonts w:ascii="Segoe UI" w:eastAsia="Times New Roman" w:hAnsi="Segoe UI" w:cs="Segoe UI"/>
+                <w:color w:val="24292E"/>
+                <w:sz w:val="24"/>
+                <w:szCs w:val="24"/>
+                <w:lang w:eastAsia="en-IN"/>
+              </w:rPr>
+              <w:t>users</w:t>
+            </w:r>
+            <w:r>
+              <w:rPr>
+                <w:rFonts w:ascii="Segoe UI" w:eastAsia="Times New Roman" w:hAnsi="Segoe UI" w:cs="Segoe UI"/>
+                <w:color w:val="24292E"/>
+                <w:sz w:val="24"/>
+                <w:szCs w:val="24"/>
+                <w:lang w:eastAsia="en-IN"/>
+              </w:rPr>
+              <w:t>/:id</w:t>
+            </w:r>
+          </w:p>
+        </w:tc>
+        <w:tc>
+          <w:tcPr>
+            <w:tcW w:w="1589" w:type="dxa"/>
+            <w:tcBorders>
+              <w:top w:val="single" w:sz="6" w:space="0" w:color="DFE2E5"/>
+              <w:left w:val="single" w:sz="6" w:space="0" w:color="DFE2E5"/>
+              <w:bottom w:val="single" w:sz="6" w:space="0" w:color="DFE2E5"/>
+              <w:right w:val="single" w:sz="6" w:space="0" w:color="DFE2E5"/>
+            </w:tcBorders>
+            <w:shd w:val="clear" w:color="auto" w:fill="F6F8FA"/>
+            <w:tcMar>
+              <w:top w:w="90" w:type="dxa"/>
+              <w:left w:w="195" w:type="dxa"/>
+              <w:bottom w:w="90" w:type="dxa"/>
+              <w:right w:w="195" w:type="dxa"/>
+            </w:tcMar>
+            <w:vAlign w:val="center"/>
+            <w:hideMark/>
+          </w:tcPr>
+          <w:p>
+            <w:pPr>
+              <w:spacing w:after="240" w:line="240" w:lineRule="auto"/>
+              <w:rPr>
+                <w:rFonts w:ascii="Segoe UI" w:eastAsia="Times New Roman" w:hAnsi="Segoe UI" w:cs="Segoe UI"/>
+                <w:color w:val="24292E"/>
+                <w:sz w:val="24"/>
+                <w:szCs w:val="24"/>
+                <w:lang w:eastAsia="en-IN"/>
+              </w:rPr>
+            </w:pPr>
+            <w:r>
+              <w:rPr>
+                <w:rFonts w:ascii="Segoe UI" w:eastAsia="Times New Roman" w:hAnsi="Segoe UI" w:cs="Segoe UI"/>
+                <w:color w:val="24292E"/>
+                <w:sz w:val="24"/>
+                <w:szCs w:val="24"/>
+                <w:lang w:eastAsia="en-IN"/>
+              </w:rPr>
+              <w:t>GET</w:t>
+            </w:r>
+          </w:p>
+        </w:tc>
+        <w:tc>
+          <w:tcPr>
+            <w:tcW w:w="3530" w:type="dxa"/>
+            <w:tcBorders>
+              <w:top w:val="single" w:sz="6" w:space="0" w:color="DFE2E5"/>
+              <w:left w:val="single" w:sz="6" w:space="0" w:color="DFE2E5"/>
+              <w:bottom w:val="single" w:sz="6" w:space="0" w:color="DFE2E5"/>
+              <w:right w:val="single" w:sz="6" w:space="0" w:color="DFE2E5"/>
+            </w:tcBorders>
+            <w:shd w:val="clear" w:color="auto" w:fill="F6F8FA"/>
+            <w:tcMar>
+              <w:top w:w="90" w:type="dxa"/>
+              <w:left w:w="195" w:type="dxa"/>
+              <w:bottom w:w="90" w:type="dxa"/>
+              <w:right w:w="195" w:type="dxa"/>
+            </w:tcMar>
+            <w:vAlign w:val="center"/>
+            <w:hideMark/>
+          </w:tcPr>
+          <w:p>
+            <w:pPr>
+              <w:spacing w:after="240" w:line="240" w:lineRule="auto"/>
+              <w:rPr>
+                <w:rFonts w:ascii="Segoe UI" w:eastAsia="Times New Roman" w:hAnsi="Segoe UI" w:cs="Segoe UI"/>
+                <w:color w:val="24292E"/>
+                <w:sz w:val="24"/>
+                <w:szCs w:val="24"/>
+                <w:lang w:eastAsia="en-IN"/>
+              </w:rPr>
+            </w:pPr>
+            <w:r>
+              <w:rPr>
+                <w:rFonts w:ascii="Segoe UI" w:eastAsia="Times New Roman" w:hAnsi="Segoe UI" w:cs="Segoe UI"/>
+                <w:color w:val="24292E"/>
+                <w:sz w:val="24"/>
+                <w:szCs w:val="24"/>
+                <w:lang w:eastAsia="en-IN"/>
+              </w:rPr>
+              <w:t>Display a particular user</w:t>
+            </w:r>
+            <w:r>
+              <w:rPr>
+                <w:rFonts w:ascii="Segoe UI" w:eastAsia="Times New Roman" w:hAnsi="Segoe UI" w:cs="Segoe UI"/>
+                <w:color w:val="24292E"/>
+                <w:sz w:val="24"/>
+                <w:szCs w:val="24"/>
+                <w:lang w:eastAsia="en-IN"/>
+              </w:rPr>
+              <w:t>.</w:t>
+            </w:r>
+          </w:p>
+        </w:tc>
+        <w:tc>
+          <w:tcPr>
+            <w:tcW w:w="3176" w:type="dxa"/>
+            <w:tcBorders>
+              <w:top w:val="single" w:sz="6" w:space="0" w:color="DFE2E5"/>
+              <w:left w:val="single" w:sz="6" w:space="0" w:color="DFE2E5"/>
+              <w:bottom w:val="single" w:sz="6" w:space="0" w:color="DFE2E5"/>
+              <w:right w:val="single" w:sz="6" w:space="0" w:color="DFE2E5"/>
+            </w:tcBorders>
+            <w:shd w:val="clear" w:color="auto" w:fill="F6F8FA"/>
+            <w:tcMar>
+              <w:top w:w="90" w:type="dxa"/>
+              <w:left w:w="195" w:type="dxa"/>
+              <w:bottom w:w="90" w:type="dxa"/>
+              <w:right w:w="195" w:type="dxa"/>
+            </w:tcMar>
+            <w:vAlign w:val="center"/>
+            <w:hideMark/>
+          </w:tcPr>
+          <w:p>
+            <w:pPr>
+              <w:spacing w:after="240" w:line="240" w:lineRule="auto"/>
+              <w:rPr>
+                <w:rFonts w:ascii="Segoe UI" w:eastAsia="Times New Roman" w:hAnsi="Segoe UI" w:cs="Segoe UI"/>
+                <w:color w:val="24292E"/>
+                <w:sz w:val="24"/>
+                <w:szCs w:val="24"/>
+                <w:lang w:eastAsia="en-IN"/>
+              </w:rPr>
+            </w:pPr>
+            <w:proofErr w:type="spellStart"/>
+            <w:r>
+              <w:rPr>
+                <w:rFonts w:ascii="Segoe UI" w:eastAsia="Times New Roman" w:hAnsi="Segoe UI" w:cs="Segoe UI"/>
+                <w:color w:val="24292E"/>
+                <w:sz w:val="24"/>
+                <w:szCs w:val="24"/>
+                <w:lang w:eastAsia="en-IN"/>
+              </w:rPr>
+              <w:t>User</w:t>
+            </w:r>
+            <w:r>
+              <w:rPr>
+                <w:rFonts w:ascii="Segoe UI" w:eastAsia="Times New Roman" w:hAnsi="Segoe UI" w:cs="Segoe UI"/>
+                <w:color w:val="24292E"/>
+                <w:sz w:val="24"/>
+                <w:szCs w:val="24"/>
+                <w:lang w:eastAsia="en-IN"/>
+              </w:rPr>
+              <w:t>.find</w:t>
+            </w:r>
+            <w:r>
+              <w:rPr>
+                <w:rFonts w:ascii="Segoe UI" w:eastAsia="Times New Roman" w:hAnsi="Segoe UI" w:cs="Segoe UI"/>
+                <w:color w:val="24292E"/>
+                <w:sz w:val="24"/>
+                <w:szCs w:val="24"/>
+                <w:lang w:eastAsia="en-IN"/>
+              </w:rPr>
+              <w:t>One</w:t>
+            </w:r>
+            <w:proofErr w:type="spellEnd"/>
+            <w:r>
+              <w:rPr>
+                <w:rFonts w:ascii="Segoe UI" w:eastAsia="Times New Roman" w:hAnsi="Segoe UI" w:cs="Segoe UI"/>
+                <w:color w:val="24292E"/>
+                <w:sz w:val="24"/>
+                <w:szCs w:val="24"/>
+                <w:lang w:eastAsia="en-IN"/>
+              </w:rPr>
+              <w:t>()</w:t>
+            </w:r>
+          </w:p>
+        </w:tc>
+      </w:tr>
+      <w:tr>
+        <w:trPr>
+          <w:trHeight w:val="573"/>
+        </w:trPr>
+        <w:tc>
+          <w:tcPr>
+            <w:tcW w:w="2118" w:type="dxa"/>
             <w:tcBorders>
               <w:top w:val="single" w:sz="6" w:space="0" w:color="DFE2E5"/>
               <w:left w:val="single" w:sz="6" w:space="0" w:color="DFE2E5"/>
@@ -482,6 +1097,133 @@
                 <w:lang w:eastAsia="en-IN"/>
               </w:rPr>
             </w:pPr>
+            <w:r>
+              <w:rPr>
+                <w:rFonts w:ascii="Segoe UI" w:eastAsia="Times New Roman" w:hAnsi="Segoe UI" w:cs="Segoe UI"/>
+                <w:color w:val="24292E"/>
+                <w:sz w:val="24"/>
+                <w:szCs w:val="24"/>
+                <w:lang w:eastAsia="en-IN"/>
+              </w:rPr>
+              <w:t>/users/:id</w:t>
+            </w:r>
+          </w:p>
+        </w:tc>
+        <w:tc>
+          <w:tcPr>
+            <w:tcW w:w="1589" w:type="dxa"/>
+            <w:tcBorders>
+              <w:top w:val="single" w:sz="6" w:space="0" w:color="DFE2E5"/>
+              <w:left w:val="single" w:sz="6" w:space="0" w:color="DFE2E5"/>
+              <w:bottom w:val="single" w:sz="6" w:space="0" w:color="DFE2E5"/>
+              <w:right w:val="single" w:sz="6" w:space="0" w:color="DFE2E5"/>
+            </w:tcBorders>
+            <w:shd w:val="clear" w:color="auto" w:fill="FFFFFF"/>
+            <w:tcMar>
+              <w:top w:w="90" w:type="dxa"/>
+              <w:left w:w="195" w:type="dxa"/>
+              <w:bottom w:w="90" w:type="dxa"/>
+              <w:right w:w="195" w:type="dxa"/>
+            </w:tcMar>
+            <w:vAlign w:val="center"/>
+            <w:hideMark/>
+          </w:tcPr>
+          <w:p>
+            <w:pPr>
+              <w:spacing w:after="240" w:line="240" w:lineRule="auto"/>
+              <w:rPr>
+                <w:rFonts w:ascii="Segoe UI" w:eastAsia="Times New Roman" w:hAnsi="Segoe UI" w:cs="Segoe UI"/>
+                <w:color w:val="24292E"/>
+                <w:sz w:val="24"/>
+                <w:szCs w:val="24"/>
+                <w:lang w:eastAsia="en-IN"/>
+              </w:rPr>
+            </w:pPr>
+            <w:r>
+              <w:rPr>
+                <w:rFonts w:ascii="Segoe UI" w:eastAsia="Times New Roman" w:hAnsi="Segoe UI" w:cs="Segoe UI"/>
+                <w:color w:val="24292E"/>
+                <w:sz w:val="24"/>
+                <w:szCs w:val="24"/>
+                <w:lang w:eastAsia="en-IN"/>
+              </w:rPr>
+              <w:t>PUT</w:t>
+            </w:r>
+          </w:p>
+        </w:tc>
+        <w:tc>
+          <w:tcPr>
+            <w:tcW w:w="3530" w:type="dxa"/>
+            <w:tcBorders>
+              <w:top w:val="single" w:sz="6" w:space="0" w:color="DFE2E5"/>
+              <w:left w:val="single" w:sz="6" w:space="0" w:color="DFE2E5"/>
+              <w:bottom w:val="single" w:sz="6" w:space="0" w:color="DFE2E5"/>
+              <w:right w:val="single" w:sz="6" w:space="0" w:color="DFE2E5"/>
+            </w:tcBorders>
+            <w:shd w:val="clear" w:color="auto" w:fill="FFFFFF"/>
+            <w:tcMar>
+              <w:top w:w="90" w:type="dxa"/>
+              <w:left w:w="195" w:type="dxa"/>
+              <w:bottom w:w="90" w:type="dxa"/>
+              <w:right w:w="195" w:type="dxa"/>
+            </w:tcMar>
+            <w:vAlign w:val="center"/>
+            <w:hideMark/>
+          </w:tcPr>
+          <w:p>
+            <w:pPr>
+              <w:spacing w:after="240" w:line="240" w:lineRule="auto"/>
+              <w:rPr>
+                <w:rFonts w:ascii="Segoe UI" w:eastAsia="Times New Roman" w:hAnsi="Segoe UI" w:cs="Segoe UI"/>
+                <w:color w:val="24292E"/>
+                <w:sz w:val="24"/>
+                <w:szCs w:val="24"/>
+                <w:lang w:eastAsia="en-IN"/>
+              </w:rPr>
+            </w:pPr>
+            <w:r>
+              <w:rPr>
+                <w:rFonts w:ascii="Segoe UI" w:eastAsia="Times New Roman" w:hAnsi="Segoe UI" w:cs="Segoe UI"/>
+                <w:color w:val="24292E"/>
+                <w:sz w:val="24"/>
+                <w:szCs w:val="24"/>
+                <w:lang w:eastAsia="en-IN"/>
+              </w:rPr>
+              <w:t>Update a particular user.</w:t>
+            </w:r>
+          </w:p>
+        </w:tc>
+        <w:tc>
+          <w:tcPr>
+            <w:tcW w:w="3176" w:type="dxa"/>
+            <w:tcBorders>
+              <w:top w:val="single" w:sz="6" w:space="0" w:color="DFE2E5"/>
+              <w:left w:val="single" w:sz="6" w:space="0" w:color="DFE2E5"/>
+              <w:bottom w:val="single" w:sz="6" w:space="0" w:color="DFE2E5"/>
+              <w:right w:val="single" w:sz="6" w:space="0" w:color="DFE2E5"/>
+            </w:tcBorders>
+            <w:shd w:val="clear" w:color="auto" w:fill="FFFFFF"/>
+            <w:tcMar>
+              <w:top w:w="90" w:type="dxa"/>
+              <w:left w:w="195" w:type="dxa"/>
+              <w:bottom w:w="90" w:type="dxa"/>
+              <w:right w:w="195" w:type="dxa"/>
+            </w:tcMar>
+            <w:vAlign w:val="center"/>
+            <w:hideMark/>
+          </w:tcPr>
+          <w:p>
+            <w:pPr>
+              <w:spacing w:after="240" w:line="240" w:lineRule="auto"/>
+              <w:rPr>
+                <w:rFonts w:ascii="Segoe UI" w:eastAsia="Times New Roman" w:hAnsi="Segoe UI" w:cs="Segoe UI"/>
+                <w:color w:val="24292E"/>
+                <w:sz w:val="24"/>
+                <w:szCs w:val="24"/>
+                <w:lang w:eastAsia="en-IN"/>
+              </w:rPr>
+            </w:pPr>
+            <w:bookmarkStart w:id="0" w:name="_GoBack"/>
             <w:proofErr w:type="spellStart"/>
             <w:r>
               <w:rPr>
@@ -491,27 +1233,27 @@
                 <w:szCs w:val="24"/>
                 <w:lang w:eastAsia="en-IN"/>
               </w:rPr>
-              <w:t>U</w:t>
-            </w:r>
-            <w:r>
-              <w:rPr>
-                <w:rFonts w:ascii="Segoe UI" w:eastAsia="Times New Roman" w:hAnsi="Segoe UI" w:cs="Segoe UI"/>
-                <w:color w:val="24292E"/>
-                <w:sz w:val="24"/>
-                <w:szCs w:val="24"/>
-                <w:lang w:eastAsia="en-IN"/>
-              </w:rPr>
-              <w:t>ser</w:t>
-            </w:r>
-            <w:r>
-              <w:rPr>
-                <w:rFonts w:ascii="Segoe UI" w:eastAsia="Times New Roman" w:hAnsi="Segoe UI" w:cs="Segoe UI"/>
-                <w:color w:val="24292E"/>
-                <w:sz w:val="24"/>
-                <w:szCs w:val="24"/>
-                <w:lang w:eastAsia="en-IN"/>
-              </w:rPr>
-              <w:t>.find</w:t>
+              <w:t>User.</w:t>
+            </w:r>
+            <w:r>
+              <w:rPr>
+                <w:rFonts w:ascii="Segoe UI" w:eastAsia="Times New Roman" w:hAnsi="Segoe UI" w:cs="Segoe UI"/>
+                <w:color w:val="24292E"/>
+                <w:sz w:val="24"/>
+                <w:szCs w:val="24"/>
+                <w:lang w:eastAsia="en-IN"/>
+              </w:rPr>
+              <w:t>u</w:t>
+            </w:r>
+            <w:r>
+              <w:rPr>
+                <w:rFonts w:ascii="Segoe UI" w:eastAsia="Times New Roman" w:hAnsi="Segoe UI" w:cs="Segoe UI"/>
+                <w:color w:val="24292E"/>
+                <w:sz w:val="24"/>
+                <w:szCs w:val="24"/>
+                <w:lang w:eastAsia="en-IN"/>
+              </w:rPr>
+              <w:t>pdate</w:t>
             </w:r>
             <w:proofErr w:type="spellEnd"/>
             <w:r>
@@ -524,13 +1266,17 @@
               </w:rPr>
               <w:t>()</w:t>
             </w:r>
+            <w:bookmarkEnd w:id="0"/>
           </w:p>
         </w:tc>
       </w:tr>
       <w:tr>
+        <w:trPr>
+          <w:trHeight w:val="777"/>
+        </w:trPr>
         <w:tc>
           <w:tcPr>
-            <w:tcW w:w="0" w:type="auto"/>
+            <w:tcW w:w="2118" w:type="dxa"/>
             <w:tcBorders>
               <w:top w:val="single" w:sz="6" w:space="0" w:color="DFE2E5"/>
               <w:left w:val="single" w:sz="6" w:space="0" w:color="DFE2E5"/>
@@ -566,13 +1312,33 @@
                 <w:szCs w:val="24"/>
                 <w:lang w:eastAsia="en-IN"/>
               </w:rPr>
-              <w:t>Create</w:t>
+              <w:t>/</w:t>
+            </w:r>
+            <w:r>
+              <w:rPr>
+                <w:rFonts w:ascii="Segoe UI" w:eastAsia="Times New Roman" w:hAnsi="Segoe UI" w:cs="Segoe UI"/>
+                <w:color w:val="24292E"/>
+                <w:sz w:val="24"/>
+                <w:szCs w:val="24"/>
+                <w:lang w:eastAsia="en-IN"/>
+              </w:rPr>
+              <w:t>users</w:t>
+            </w:r>
+            <w:r>
+              <w:rPr>
+                <w:rFonts w:ascii="Segoe UI" w:eastAsia="Times New Roman" w:hAnsi="Segoe UI" w:cs="Segoe UI"/>
+                <w:color w:val="24292E"/>
+                <w:sz w:val="24"/>
+                <w:szCs w:val="24"/>
+                <w:lang w:eastAsia="en-IN"/>
+              </w:rPr>
+              <w:t>/:id</w:t>
             </w:r>
           </w:p>
         </w:tc>
         <w:tc>
           <w:tcPr>
-            <w:tcW w:w="0" w:type="auto"/>
+            <w:tcW w:w="1589" w:type="dxa"/>
             <w:tcBorders>
               <w:top w:val="single" w:sz="6" w:space="0" w:color="DFE2E5"/>
               <w:left w:val="single" w:sz="6" w:space="0" w:color="DFE2E5"/>
@@ -608,23 +1374,13 @@
                 <w:szCs w:val="24"/>
                 <w:lang w:eastAsia="en-IN"/>
               </w:rPr>
-              <w:t>/</w:t>
-            </w:r>
-            <w:r>
-              <w:rPr>
-                <w:rFonts w:ascii="Segoe UI" w:eastAsia="Times New Roman" w:hAnsi="Segoe UI" w:cs="Segoe UI"/>
-                <w:color w:val="24292E"/>
-                <w:sz w:val="24"/>
-                <w:szCs w:val="24"/>
-                <w:lang w:eastAsia="en-IN"/>
-              </w:rPr>
-              <w:t>users</w:t>
+              <w:t>PATCH</w:t>
             </w:r>
           </w:p>
         </w:tc>
         <w:tc>
           <w:tcPr>
-            <w:tcW w:w="0" w:type="auto"/>
+            <w:tcW w:w="3530" w:type="dxa"/>
             <w:tcBorders>
               <w:top w:val="single" w:sz="6" w:space="0" w:color="DFE2E5"/>
               <w:left w:val="single" w:sz="6" w:space="0" w:color="DFE2E5"/>
@@ -660,13 +1416,65 @@
                 <w:szCs w:val="24"/>
                 <w:lang w:eastAsia="en-IN"/>
               </w:rPr>
-              <w:t>POST</w:t>
+              <w:t>Update a</w:t>
+            </w:r>
+            <w:r>
+              <w:rPr>
+                <w:rFonts w:ascii="Segoe UI" w:eastAsia="Times New Roman" w:hAnsi="Segoe UI" w:cs="Segoe UI"/>
+                <w:color w:val="24292E"/>
+                <w:sz w:val="24"/>
+                <w:szCs w:val="24"/>
+                <w:lang w:eastAsia="en-IN"/>
+              </w:rPr>
+              <w:t xml:space="preserve"> particular value of </w:t>
+            </w:r>
+            <w:proofErr w:type="gramStart"/>
+            <w:r>
+              <w:rPr>
+                <w:rFonts w:ascii="Segoe UI" w:eastAsia="Times New Roman" w:hAnsi="Segoe UI" w:cs="Segoe UI"/>
+                <w:color w:val="24292E"/>
+                <w:sz w:val="24"/>
+                <w:szCs w:val="24"/>
+                <w:lang w:eastAsia="en-IN"/>
+              </w:rPr>
+              <w:t xml:space="preserve">a </w:t>
+            </w:r>
+            <w:r>
+              <w:rPr>
+                <w:rFonts w:ascii="Segoe UI" w:eastAsia="Times New Roman" w:hAnsi="Segoe UI" w:cs="Segoe UI"/>
+                <w:color w:val="24292E"/>
+                <w:sz w:val="24"/>
+                <w:szCs w:val="24"/>
+                <w:lang w:eastAsia="en-IN"/>
+              </w:rPr>
+              <w:t xml:space="preserve"> particular</w:t>
+            </w:r>
+            <w:proofErr w:type="gramEnd"/>
+            <w:r>
+              <w:rPr>
+                <w:rFonts w:ascii="Segoe UI" w:eastAsia="Times New Roman" w:hAnsi="Segoe UI" w:cs="Segoe UI"/>
+                <w:color w:val="24292E"/>
+                <w:sz w:val="24"/>
+                <w:szCs w:val="24"/>
+                <w:lang w:eastAsia="en-IN"/>
+              </w:rPr>
+              <w:t xml:space="preserve"> </w:t>
+            </w:r>
+            <w:r>
+              <w:rPr>
+                <w:rFonts w:ascii="Segoe UI" w:eastAsia="Times New Roman" w:hAnsi="Segoe UI" w:cs="Segoe UI"/>
+                <w:color w:val="24292E"/>
+                <w:sz w:val="24"/>
+                <w:szCs w:val="24"/>
+                <w:lang w:eastAsia="en-IN"/>
+              </w:rPr>
+              <w:t>user.</w:t>
             </w:r>
           </w:p>
         </w:tc>
         <w:tc>
           <w:tcPr>
-            <w:tcW w:w="0" w:type="auto"/>
+            <w:tcW w:w="3176" w:type="dxa"/>
             <w:tcBorders>
               <w:top w:val="single" w:sz="6" w:space="0" w:color="DFE2E5"/>
               <w:left w:val="single" w:sz="6" w:space="0" w:color="DFE2E5"/>
@@ -694,58 +1502,6 @@
                 <w:lang w:eastAsia="en-IN"/>
               </w:rPr>
             </w:pPr>
-            <w:r>
-              <w:rPr>
-                <w:rFonts w:ascii="Segoe UI" w:eastAsia="Times New Roman" w:hAnsi="Segoe UI" w:cs="Segoe UI"/>
-                <w:color w:val="24292E"/>
-                <w:sz w:val="24"/>
-                <w:szCs w:val="24"/>
-                <w:lang w:eastAsia="en-IN"/>
-              </w:rPr>
-              <w:t>Create a new</w:t>
-            </w:r>
-            <w:r>
-              <w:rPr>
-                <w:rFonts w:ascii="Segoe UI" w:eastAsia="Times New Roman" w:hAnsi="Segoe UI" w:cs="Segoe UI"/>
-                <w:color w:val="24292E"/>
-                <w:sz w:val="24"/>
-                <w:szCs w:val="24"/>
-                <w:lang w:eastAsia="en-IN"/>
-              </w:rPr>
-              <w:t xml:space="preserve"> user.</w:t>
-            </w:r>
-          </w:p>
-        </w:tc>
-        <w:tc>
-          <w:tcPr>
-            <w:tcW w:w="0" w:type="auto"/>
-            <w:tcBorders>
-              <w:top w:val="single" w:sz="6" w:space="0" w:color="DFE2E5"/>
-              <w:left w:val="single" w:sz="6" w:space="0" w:color="DFE2E5"/>
-              <w:bottom w:val="single" w:sz="6" w:space="0" w:color="DFE2E5"/>
-              <w:right w:val="single" w:sz="6" w:space="0" w:color="DFE2E5"/>
-            </w:tcBorders>
-            <w:shd w:val="clear" w:color="auto" w:fill="F6F8FA"/>
-            <w:tcMar>
-              <w:top w:w="90" w:type="dxa"/>
-              <w:left w:w="195" w:type="dxa"/>
-              <w:bottom w:w="90" w:type="dxa"/>
-              <w:right w:w="195" w:type="dxa"/>
-            </w:tcMar>
-            <w:vAlign w:val="center"/>
-            <w:hideMark/>
-          </w:tcPr>
-          <w:p>
-            <w:pPr>
-              <w:spacing w:after="240" w:line="240" w:lineRule="auto"/>
-              <w:rPr>
-                <w:rFonts w:ascii="Segoe UI" w:eastAsia="Times New Roman" w:hAnsi="Segoe UI" w:cs="Segoe UI"/>
-                <w:color w:val="24292E"/>
-                <w:sz w:val="24"/>
-                <w:szCs w:val="24"/>
-                <w:lang w:eastAsia="en-IN"/>
-              </w:rPr>
-            </w:pPr>
             <w:proofErr w:type="spellStart"/>
             <w:r>
               <w:rPr>
@@ -755,17 +1511,27 @@
                 <w:szCs w:val="24"/>
                 <w:lang w:eastAsia="en-IN"/>
               </w:rPr>
-              <w:t>User</w:t>
-            </w:r>
-            <w:r>
-              <w:rPr>
-                <w:rFonts w:ascii="Segoe UI" w:eastAsia="Times New Roman" w:hAnsi="Segoe UI" w:cs="Segoe UI"/>
-                <w:color w:val="24292E"/>
-                <w:sz w:val="24"/>
-                <w:szCs w:val="24"/>
-                <w:lang w:eastAsia="en-IN"/>
-              </w:rPr>
-              <w:t>.create</w:t>
+              <w:t>User.</w:t>
+            </w:r>
+            <w:r>
+              <w:rPr>
+                <w:rFonts w:ascii="Segoe UI" w:eastAsia="Times New Roman" w:hAnsi="Segoe UI" w:cs="Segoe UI"/>
+                <w:color w:val="24292E"/>
+                <w:sz w:val="24"/>
+                <w:szCs w:val="24"/>
+                <w:lang w:eastAsia="en-IN"/>
+              </w:rPr>
+              <w:t>u</w:t>
+            </w:r>
+            <w:r>
+              <w:rPr>
+                <w:rFonts w:ascii="Segoe UI" w:eastAsia="Times New Roman" w:hAnsi="Segoe UI" w:cs="Segoe UI"/>
+                <w:color w:val="24292E"/>
+                <w:sz w:val="24"/>
+                <w:szCs w:val="24"/>
+                <w:lang w:eastAsia="en-IN"/>
+              </w:rPr>
+              <w:t>pdate</w:t>
             </w:r>
             <w:proofErr w:type="spellEnd"/>
             <w:r>
@@ -782,9 +1548,12 @@
         </w:tc>
       </w:tr>
       <w:tr>
+        <w:trPr>
+          <w:trHeight w:val="777"/>
+        </w:trPr>
         <w:tc>
           <w:tcPr>
-            <w:tcW w:w="0" w:type="auto"/>
+            <w:tcW w:w="2118" w:type="dxa"/>
             <w:tcBorders>
               <w:top w:val="single" w:sz="6" w:space="0" w:color="DFE2E5"/>
               <w:left w:val="single" w:sz="6" w:space="0" w:color="DFE2E5"/>
@@ -820,13 +1589,33 @@
                 <w:szCs w:val="24"/>
                 <w:lang w:eastAsia="en-IN"/>
               </w:rPr>
-              <w:t>Destroy</w:t>
+              <w:t>/</w:t>
+            </w:r>
+            <w:r>
+              <w:rPr>
+                <w:rFonts w:ascii="Segoe UI" w:eastAsia="Times New Roman" w:hAnsi="Segoe UI" w:cs="Segoe UI"/>
+                <w:color w:val="24292E"/>
+                <w:sz w:val="24"/>
+                <w:szCs w:val="24"/>
+                <w:lang w:eastAsia="en-IN"/>
+              </w:rPr>
+              <w:t>users</w:t>
+            </w:r>
+            <w:r>
+              <w:rPr>
+                <w:rFonts w:ascii="Segoe UI" w:eastAsia="Times New Roman" w:hAnsi="Segoe UI" w:cs="Segoe UI"/>
+                <w:color w:val="24292E"/>
+                <w:sz w:val="24"/>
+                <w:szCs w:val="24"/>
+                <w:lang w:eastAsia="en-IN"/>
+              </w:rPr>
+              <w:t>/:id</w:t>
             </w:r>
           </w:p>
         </w:tc>
         <w:tc>
           <w:tcPr>
-            <w:tcW w:w="0" w:type="auto"/>
+            <w:tcW w:w="1589" w:type="dxa"/>
             <w:tcBorders>
               <w:top w:val="single" w:sz="6" w:space="0" w:color="DFE2E5"/>
               <w:left w:val="single" w:sz="6" w:space="0" w:color="DFE2E5"/>
@@ -862,374 +1651,13 @@
                 <w:szCs w:val="24"/>
                 <w:lang w:eastAsia="en-IN"/>
               </w:rPr>
-              <w:t>/users</w:t>
+              <w:t>DELETE</w:t>
             </w:r>
           </w:p>
         </w:tc>
         <w:tc>
           <w:tcPr>
-            <w:tcW w:w="0" w:type="auto"/>
-            <w:tcBorders>
-              <w:top w:val="single" w:sz="6" w:space="0" w:color="DFE2E5"/>
-              <w:left w:val="single" w:sz="6" w:space="0" w:color="DFE2E5"/>
-              <w:bottom w:val="single" w:sz="6" w:space="0" w:color="DFE2E5"/>
-              <w:right w:val="single" w:sz="6" w:space="0" w:color="DFE2E5"/>
-            </w:tcBorders>
-            <w:shd w:val="clear" w:color="auto" w:fill="FFFFFF"/>
-            <w:tcMar>
-              <w:top w:w="90" w:type="dxa"/>
-              <w:left w:w="195" w:type="dxa"/>
-              <w:bottom w:w="90" w:type="dxa"/>
-              <w:right w:w="195" w:type="dxa"/>
-            </w:tcMar>
-            <w:vAlign w:val="center"/>
-          </w:tcPr>
-          <w:p>
-            <w:pPr>
-              <w:spacing w:after="240" w:line="240" w:lineRule="auto"/>
-              <w:rPr>
-                <w:rFonts w:ascii="Segoe UI" w:eastAsia="Times New Roman" w:hAnsi="Segoe UI" w:cs="Segoe UI"/>
-                <w:color w:val="24292E"/>
-                <w:sz w:val="24"/>
-                <w:szCs w:val="24"/>
-                <w:lang w:eastAsia="en-IN"/>
-              </w:rPr>
-            </w:pPr>
-            <w:r>
-              <w:rPr>
-                <w:rFonts w:ascii="Segoe UI" w:eastAsia="Times New Roman" w:hAnsi="Segoe UI" w:cs="Segoe UI"/>
-                <w:color w:val="24292E"/>
-                <w:sz w:val="24"/>
-                <w:szCs w:val="24"/>
-                <w:lang w:eastAsia="en-IN"/>
-              </w:rPr>
-              <w:t>DELETE</w:t>
-            </w:r>
-          </w:p>
-        </w:tc>
-        <w:tc>
-          <w:tcPr>
-            <w:tcW w:w="0" w:type="auto"/>
-            <w:tcBorders>
-              <w:top w:val="single" w:sz="6" w:space="0" w:color="DFE2E5"/>
-              <w:left w:val="single" w:sz="6" w:space="0" w:color="DFE2E5"/>
-              <w:bottom w:val="single" w:sz="6" w:space="0" w:color="DFE2E5"/>
-              <w:right w:val="single" w:sz="6" w:space="0" w:color="DFE2E5"/>
-            </w:tcBorders>
-            <w:shd w:val="clear" w:color="auto" w:fill="FFFFFF"/>
-            <w:tcMar>
-              <w:top w:w="90" w:type="dxa"/>
-              <w:left w:w="195" w:type="dxa"/>
-              <w:bottom w:w="90" w:type="dxa"/>
-              <w:right w:w="195" w:type="dxa"/>
-            </w:tcMar>
-            <w:vAlign w:val="center"/>
-          </w:tcPr>
-          <w:p>
-            <w:pPr>
-              <w:spacing w:after="240" w:line="240" w:lineRule="auto"/>
-              <w:rPr>
-                <w:rFonts w:ascii="Segoe UI" w:eastAsia="Times New Roman" w:hAnsi="Segoe UI" w:cs="Segoe UI"/>
-                <w:color w:val="24292E"/>
-                <w:sz w:val="24"/>
-                <w:szCs w:val="24"/>
-                <w:lang w:eastAsia="en-IN"/>
-              </w:rPr>
-            </w:pPr>
-            <w:r>
-              <w:rPr>
-                <w:rFonts w:ascii="Segoe UI" w:eastAsia="Times New Roman" w:hAnsi="Segoe UI" w:cs="Segoe UI"/>
-                <w:color w:val="24292E"/>
-                <w:sz w:val="24"/>
-                <w:szCs w:val="24"/>
-                <w:lang w:eastAsia="en-IN"/>
-              </w:rPr>
-              <w:t>Deletes all users.</w:t>
-            </w:r>
-          </w:p>
-        </w:tc>
-        <w:tc>
-          <w:tcPr>
-            <w:tcW w:w="0" w:type="auto"/>
-            <w:tcBorders>
-              <w:top w:val="single" w:sz="6" w:space="0" w:color="DFE2E5"/>
-              <w:left w:val="single" w:sz="6" w:space="0" w:color="DFE2E5"/>
-              <w:bottom w:val="single" w:sz="6" w:space="0" w:color="DFE2E5"/>
-              <w:right w:val="single" w:sz="6" w:space="0" w:color="DFE2E5"/>
-            </w:tcBorders>
-            <w:shd w:val="clear" w:color="auto" w:fill="FFFFFF"/>
-            <w:tcMar>
-              <w:top w:w="90" w:type="dxa"/>
-              <w:left w:w="195" w:type="dxa"/>
-              <w:bottom w:w="90" w:type="dxa"/>
-              <w:right w:w="195" w:type="dxa"/>
-            </w:tcMar>
-            <w:vAlign w:val="center"/>
-          </w:tcPr>
-          <w:p>
-            <w:pPr>
-              <w:spacing w:after="240" w:line="240" w:lineRule="auto"/>
-              <w:rPr>
-                <w:rFonts w:ascii="Segoe UI" w:eastAsia="Times New Roman" w:hAnsi="Segoe UI" w:cs="Segoe UI"/>
-                <w:color w:val="24292E"/>
-                <w:sz w:val="24"/>
-                <w:szCs w:val="24"/>
-                <w:lang w:eastAsia="en-IN"/>
-              </w:rPr>
-            </w:pPr>
-            <w:proofErr w:type="spellStart"/>
-            <w:r>
-              <w:rPr>
-                <w:rFonts w:ascii="Segoe UI" w:eastAsia="Times New Roman" w:hAnsi="Segoe UI" w:cs="Segoe UI"/>
-                <w:color w:val="24292E"/>
-                <w:sz w:val="24"/>
-                <w:szCs w:val="24"/>
-                <w:lang w:eastAsia="en-IN"/>
-              </w:rPr>
-              <w:t>User.deleteMany</w:t>
-            </w:r>
-            <w:proofErr w:type="spellEnd"/>
-            <w:r>
-              <w:rPr>
-                <w:rFonts w:ascii="Segoe UI" w:eastAsia="Times New Roman" w:hAnsi="Segoe UI" w:cs="Segoe UI"/>
-                <w:color w:val="24292E"/>
-                <w:sz w:val="24"/>
-                <w:szCs w:val="24"/>
-                <w:lang w:eastAsia="en-IN"/>
-              </w:rPr>
-              <w:t>()</w:t>
-            </w:r>
-          </w:p>
-        </w:tc>
-      </w:tr>
-      <w:tr>
-        <w:tc>
-          <w:tcPr>
-            <w:tcW w:w="0" w:type="auto"/>
-            <w:tcBorders>
-              <w:top w:val="single" w:sz="6" w:space="0" w:color="DFE2E5"/>
-              <w:left w:val="single" w:sz="6" w:space="0" w:color="DFE2E5"/>
-              <w:bottom w:val="single" w:sz="6" w:space="0" w:color="DFE2E5"/>
-              <w:right w:val="single" w:sz="6" w:space="0" w:color="DFE2E5"/>
-            </w:tcBorders>
-            <w:shd w:val="clear" w:color="auto" w:fill="F6F8FA"/>
-            <w:tcMar>
-              <w:top w:w="90" w:type="dxa"/>
-              <w:left w:w="195" w:type="dxa"/>
-              <w:bottom w:w="90" w:type="dxa"/>
-              <w:right w:w="195" w:type="dxa"/>
-            </w:tcMar>
-            <w:vAlign w:val="center"/>
-            <w:hideMark/>
-          </w:tcPr>
-          <w:p>
-            <w:pPr>
-              <w:spacing w:after="240" w:line="240" w:lineRule="auto"/>
-              <w:rPr>
-                <w:rFonts w:ascii="Segoe UI" w:eastAsia="Times New Roman" w:hAnsi="Segoe UI" w:cs="Segoe UI"/>
-                <w:color w:val="24292E"/>
-                <w:sz w:val="24"/>
-                <w:szCs w:val="24"/>
-                <w:lang w:eastAsia="en-IN"/>
-              </w:rPr>
-            </w:pPr>
-            <w:r>
-              <w:rPr>
-                <w:rFonts w:ascii="Segoe UI" w:eastAsia="Times New Roman" w:hAnsi="Segoe UI" w:cs="Segoe UI"/>
-                <w:color w:val="24292E"/>
-                <w:sz w:val="24"/>
-                <w:szCs w:val="24"/>
-                <w:lang w:eastAsia="en-IN"/>
-              </w:rPr>
-              <w:t>Show</w:t>
-            </w:r>
-          </w:p>
-        </w:tc>
-        <w:tc>
-          <w:tcPr>
-            <w:tcW w:w="0" w:type="auto"/>
-            <w:tcBorders>
-              <w:top w:val="single" w:sz="6" w:space="0" w:color="DFE2E5"/>
-              <w:left w:val="single" w:sz="6" w:space="0" w:color="DFE2E5"/>
-              <w:bottom w:val="single" w:sz="6" w:space="0" w:color="DFE2E5"/>
-              <w:right w:val="single" w:sz="6" w:space="0" w:color="DFE2E5"/>
-            </w:tcBorders>
-            <w:shd w:val="clear" w:color="auto" w:fill="F6F8FA"/>
-            <w:tcMar>
-              <w:top w:w="90" w:type="dxa"/>
-              <w:left w:w="195" w:type="dxa"/>
-              <w:bottom w:w="90" w:type="dxa"/>
-              <w:right w:w="195" w:type="dxa"/>
-            </w:tcMar>
-            <w:vAlign w:val="center"/>
-            <w:hideMark/>
-          </w:tcPr>
-          <w:p>
-            <w:pPr>
-              <w:spacing w:after="240" w:line="240" w:lineRule="auto"/>
-              <w:rPr>
-                <w:rFonts w:ascii="Segoe UI" w:eastAsia="Times New Roman" w:hAnsi="Segoe UI" w:cs="Segoe UI"/>
-                <w:color w:val="24292E"/>
-                <w:sz w:val="24"/>
-                <w:szCs w:val="24"/>
-                <w:lang w:eastAsia="en-IN"/>
-              </w:rPr>
-            </w:pPr>
-            <w:r>
-              <w:rPr>
-                <w:rFonts w:ascii="Segoe UI" w:eastAsia="Times New Roman" w:hAnsi="Segoe UI" w:cs="Segoe UI"/>
-                <w:color w:val="24292E"/>
-                <w:sz w:val="24"/>
-                <w:szCs w:val="24"/>
-                <w:lang w:eastAsia="en-IN"/>
-              </w:rPr>
-              <w:t>/blogs/:id</w:t>
-            </w:r>
-          </w:p>
-        </w:tc>
-        <w:tc>
-          <w:tcPr>
-            <w:tcW w:w="0" w:type="auto"/>
-            <w:tcBorders>
-              <w:top w:val="single" w:sz="6" w:space="0" w:color="DFE2E5"/>
-              <w:left w:val="single" w:sz="6" w:space="0" w:color="DFE2E5"/>
-              <w:bottom w:val="single" w:sz="6" w:space="0" w:color="DFE2E5"/>
-              <w:right w:val="single" w:sz="6" w:space="0" w:color="DFE2E5"/>
-            </w:tcBorders>
-            <w:shd w:val="clear" w:color="auto" w:fill="F6F8FA"/>
-            <w:tcMar>
-              <w:top w:w="90" w:type="dxa"/>
-              <w:left w:w="195" w:type="dxa"/>
-              <w:bottom w:w="90" w:type="dxa"/>
-              <w:right w:w="195" w:type="dxa"/>
-            </w:tcMar>
-            <w:vAlign w:val="center"/>
-            <w:hideMark/>
-          </w:tcPr>
-          <w:p>
-            <w:pPr>
-              <w:spacing w:after="240" w:line="240" w:lineRule="auto"/>
-              <w:rPr>
-                <w:rFonts w:ascii="Segoe UI" w:eastAsia="Times New Roman" w:hAnsi="Segoe UI" w:cs="Segoe UI"/>
-                <w:color w:val="24292E"/>
-                <w:sz w:val="24"/>
-                <w:szCs w:val="24"/>
-                <w:lang w:eastAsia="en-IN"/>
-              </w:rPr>
-            </w:pPr>
-            <w:r>
-              <w:rPr>
-                <w:rFonts w:ascii="Segoe UI" w:eastAsia="Times New Roman" w:hAnsi="Segoe UI" w:cs="Segoe UI"/>
-                <w:color w:val="24292E"/>
-                <w:sz w:val="24"/>
-                <w:szCs w:val="24"/>
-                <w:lang w:eastAsia="en-IN"/>
-              </w:rPr>
-              <w:t>GET</w:t>
-            </w:r>
-          </w:p>
-        </w:tc>
-        <w:tc>
-          <w:tcPr>
-            <w:tcW w:w="0" w:type="auto"/>
-            <w:tcBorders>
-              <w:top w:val="single" w:sz="6" w:space="0" w:color="DFE2E5"/>
-              <w:left w:val="single" w:sz="6" w:space="0" w:color="DFE2E5"/>
-              <w:bottom w:val="single" w:sz="6" w:space="0" w:color="DFE2E5"/>
-              <w:right w:val="single" w:sz="6" w:space="0" w:color="DFE2E5"/>
-            </w:tcBorders>
-            <w:shd w:val="clear" w:color="auto" w:fill="F6F8FA"/>
-            <w:tcMar>
-              <w:top w:w="90" w:type="dxa"/>
-              <w:left w:w="195" w:type="dxa"/>
-              <w:bottom w:w="90" w:type="dxa"/>
-              <w:right w:w="195" w:type="dxa"/>
-            </w:tcMar>
-            <w:vAlign w:val="center"/>
-            <w:hideMark/>
-          </w:tcPr>
-          <w:p>
-            <w:pPr>
-              <w:spacing w:after="240" w:line="240" w:lineRule="auto"/>
-              <w:rPr>
-                <w:rFonts w:ascii="Segoe UI" w:eastAsia="Times New Roman" w:hAnsi="Segoe UI" w:cs="Segoe UI"/>
-                <w:color w:val="24292E"/>
-                <w:sz w:val="24"/>
-                <w:szCs w:val="24"/>
-                <w:lang w:eastAsia="en-IN"/>
-              </w:rPr>
-            </w:pPr>
-            <w:r>
-              <w:rPr>
-                <w:rFonts w:ascii="Segoe UI" w:eastAsia="Times New Roman" w:hAnsi="Segoe UI" w:cs="Segoe UI"/>
-                <w:color w:val="24292E"/>
-                <w:sz w:val="24"/>
-                <w:szCs w:val="24"/>
-                <w:lang w:eastAsia="en-IN"/>
-              </w:rPr>
-              <w:t>Show info about one specific blog</w:t>
-            </w:r>
-          </w:p>
-        </w:tc>
-        <w:tc>
-          <w:tcPr>
-            <w:tcW w:w="0" w:type="auto"/>
-            <w:tcBorders>
-              <w:top w:val="single" w:sz="6" w:space="0" w:color="DFE2E5"/>
-              <w:left w:val="single" w:sz="6" w:space="0" w:color="DFE2E5"/>
-              <w:bottom w:val="single" w:sz="6" w:space="0" w:color="DFE2E5"/>
-              <w:right w:val="single" w:sz="6" w:space="0" w:color="DFE2E5"/>
-            </w:tcBorders>
-            <w:shd w:val="clear" w:color="auto" w:fill="F6F8FA"/>
-            <w:tcMar>
-              <w:top w:w="90" w:type="dxa"/>
-              <w:left w:w="195" w:type="dxa"/>
-              <w:bottom w:w="90" w:type="dxa"/>
-              <w:right w:w="195" w:type="dxa"/>
-            </w:tcMar>
-            <w:vAlign w:val="center"/>
-            <w:hideMark/>
-          </w:tcPr>
-          <w:p>
-            <w:pPr>
-              <w:spacing w:after="240" w:line="240" w:lineRule="auto"/>
-              <w:rPr>
-                <w:rFonts w:ascii="Segoe UI" w:eastAsia="Times New Roman" w:hAnsi="Segoe UI" w:cs="Segoe UI"/>
-                <w:color w:val="24292E"/>
-                <w:sz w:val="24"/>
-                <w:szCs w:val="24"/>
-                <w:lang w:eastAsia="en-IN"/>
-              </w:rPr>
-            </w:pPr>
-            <w:proofErr w:type="spellStart"/>
-            <w:r>
-              <w:rPr>
-                <w:rFonts w:ascii="Segoe UI" w:eastAsia="Times New Roman" w:hAnsi="Segoe UI" w:cs="Segoe UI"/>
-                <w:color w:val="24292E"/>
-                <w:sz w:val="24"/>
-                <w:szCs w:val="24"/>
-                <w:lang w:eastAsia="en-IN"/>
-              </w:rPr>
-              <w:t>Blog.findById</w:t>
-            </w:r>
-            <w:proofErr w:type="spellEnd"/>
-            <w:r>
-              <w:rPr>
-                <w:rFonts w:ascii="Segoe UI" w:eastAsia="Times New Roman" w:hAnsi="Segoe UI" w:cs="Segoe UI"/>
-                <w:color w:val="24292E"/>
-                <w:sz w:val="24"/>
-                <w:szCs w:val="24"/>
-                <w:lang w:eastAsia="en-IN"/>
-              </w:rPr>
-              <w:t>()</w:t>
-            </w:r>
-          </w:p>
-        </w:tc>
-      </w:tr>
-      <w:tr>
-        <w:tc>
-          <w:tcPr>
-            <w:tcW w:w="0" w:type="auto"/>
+            <w:tcW w:w="3530" w:type="dxa"/>
             <w:tcBorders>
               <w:top w:val="single" w:sz="6" w:space="0" w:color="DFE2E5"/>
               <w:left w:val="single" w:sz="6" w:space="0" w:color="DFE2E5"/>
@@ -1265,13 +1693,23 @@
                 <w:szCs w:val="24"/>
                 <w:lang w:eastAsia="en-IN"/>
               </w:rPr>
-              <w:t>Edit</w:t>
+              <w:t xml:space="preserve">Delete a particular </w:t>
+            </w:r>
+            <w:r>
+              <w:rPr>
+                <w:rFonts w:ascii="Segoe UI" w:eastAsia="Times New Roman" w:hAnsi="Segoe UI" w:cs="Segoe UI"/>
+                <w:color w:val="24292E"/>
+                <w:sz w:val="24"/>
+                <w:szCs w:val="24"/>
+                <w:lang w:eastAsia="en-IN"/>
+              </w:rPr>
+              <w:t>user.</w:t>
             </w:r>
           </w:p>
         </w:tc>
         <w:tc>
           <w:tcPr>
-            <w:tcW w:w="0" w:type="auto"/>
+            <w:tcW w:w="3176" w:type="dxa"/>
             <w:tcBorders>
               <w:top w:val="single" w:sz="6" w:space="0" w:color="DFE2E5"/>
               <w:left w:val="single" w:sz="6" w:space="0" w:color="DFE2E5"/>
@@ -1299,132 +1737,6 @@
                 <w:lang w:eastAsia="en-IN"/>
               </w:rPr>
             </w:pPr>
-            <w:r>
-              <w:rPr>
-                <w:rFonts w:ascii="Segoe UI" w:eastAsia="Times New Roman" w:hAnsi="Segoe UI" w:cs="Segoe UI"/>
-                <w:color w:val="24292E"/>
-                <w:sz w:val="24"/>
-                <w:szCs w:val="24"/>
-                <w:lang w:eastAsia="en-IN"/>
-              </w:rPr>
-              <w:t>/blogs/:id/edit</w:t>
-            </w:r>
-          </w:p>
-        </w:tc>
-        <w:tc>
-          <w:tcPr>
-            <w:tcW w:w="0" w:type="auto"/>
-            <w:tcBorders>
-              <w:top w:val="single" w:sz="6" w:space="0" w:color="DFE2E5"/>
-              <w:left w:val="single" w:sz="6" w:space="0" w:color="DFE2E5"/>
-              <w:bottom w:val="single" w:sz="6" w:space="0" w:color="DFE2E5"/>
-              <w:right w:val="single" w:sz="6" w:space="0" w:color="DFE2E5"/>
-            </w:tcBorders>
-            <w:shd w:val="clear" w:color="auto" w:fill="FFFFFF"/>
-            <w:tcMar>
-              <w:top w:w="90" w:type="dxa"/>
-              <w:left w:w="195" w:type="dxa"/>
-              <w:bottom w:w="90" w:type="dxa"/>
-              <w:right w:w="195" w:type="dxa"/>
-            </w:tcMar>
-            <w:vAlign w:val="center"/>
-            <w:hideMark/>
-          </w:tcPr>
-          <w:p>
-            <w:pPr>
-              <w:spacing w:after="240" w:line="240" w:lineRule="auto"/>
-              <w:rPr>
-                <w:rFonts w:ascii="Segoe UI" w:eastAsia="Times New Roman" w:hAnsi="Segoe UI" w:cs="Segoe UI"/>
-                <w:color w:val="24292E"/>
-                <w:sz w:val="24"/>
-                <w:szCs w:val="24"/>
-                <w:lang w:eastAsia="en-IN"/>
-              </w:rPr>
-            </w:pPr>
-            <w:r>
-              <w:rPr>
-                <w:rFonts w:ascii="Segoe UI" w:eastAsia="Times New Roman" w:hAnsi="Segoe UI" w:cs="Segoe UI"/>
-                <w:color w:val="24292E"/>
-                <w:sz w:val="24"/>
-                <w:szCs w:val="24"/>
-                <w:lang w:eastAsia="en-IN"/>
-              </w:rPr>
-              <w:t>GET</w:t>
-            </w:r>
-          </w:p>
-        </w:tc>
-        <w:tc>
-          <w:tcPr>
-            <w:tcW w:w="0" w:type="auto"/>
-            <w:tcBorders>
-              <w:top w:val="single" w:sz="6" w:space="0" w:color="DFE2E5"/>
-              <w:left w:val="single" w:sz="6" w:space="0" w:color="DFE2E5"/>
-              <w:bottom w:val="single" w:sz="6" w:space="0" w:color="DFE2E5"/>
-              <w:right w:val="single" w:sz="6" w:space="0" w:color="DFE2E5"/>
-            </w:tcBorders>
-            <w:shd w:val="clear" w:color="auto" w:fill="FFFFFF"/>
-            <w:tcMar>
-              <w:top w:w="90" w:type="dxa"/>
-              <w:left w:w="195" w:type="dxa"/>
-              <w:bottom w:w="90" w:type="dxa"/>
-              <w:right w:w="195" w:type="dxa"/>
-            </w:tcMar>
-            <w:vAlign w:val="center"/>
-            <w:hideMark/>
-          </w:tcPr>
-          <w:p>
-            <w:pPr>
-              <w:spacing w:after="240" w:line="240" w:lineRule="auto"/>
-              <w:rPr>
-                <w:rFonts w:ascii="Segoe UI" w:eastAsia="Times New Roman" w:hAnsi="Segoe UI" w:cs="Segoe UI"/>
-                <w:color w:val="24292E"/>
-                <w:sz w:val="24"/>
-                <w:szCs w:val="24"/>
-                <w:lang w:eastAsia="en-IN"/>
-              </w:rPr>
-            </w:pPr>
-            <w:r>
-              <w:rPr>
-                <w:rFonts w:ascii="Segoe UI" w:eastAsia="Times New Roman" w:hAnsi="Segoe UI" w:cs="Segoe UI"/>
-                <w:color w:val="24292E"/>
-                <w:sz w:val="24"/>
-                <w:szCs w:val="24"/>
-                <w:lang w:eastAsia="en-IN"/>
-              </w:rPr>
-              <w:t>Show edit form for one blog</w:t>
-            </w:r>
-          </w:p>
-        </w:tc>
-        <w:tc>
-          <w:tcPr>
-            <w:tcW w:w="0" w:type="auto"/>
-            <w:tcBorders>
-              <w:top w:val="single" w:sz="6" w:space="0" w:color="DFE2E5"/>
-              <w:left w:val="single" w:sz="6" w:space="0" w:color="DFE2E5"/>
-              <w:bottom w:val="single" w:sz="6" w:space="0" w:color="DFE2E5"/>
-              <w:right w:val="single" w:sz="6" w:space="0" w:color="DFE2E5"/>
-            </w:tcBorders>
-            <w:shd w:val="clear" w:color="auto" w:fill="FFFFFF"/>
-            <w:tcMar>
-              <w:top w:w="90" w:type="dxa"/>
-              <w:left w:w="195" w:type="dxa"/>
-              <w:bottom w:w="90" w:type="dxa"/>
-              <w:right w:w="195" w:type="dxa"/>
-            </w:tcMar>
-            <w:vAlign w:val="center"/>
-            <w:hideMark/>
-          </w:tcPr>
-          <w:p>
-            <w:pPr>
-              <w:spacing w:after="240" w:line="240" w:lineRule="auto"/>
-              <w:rPr>
-                <w:rFonts w:ascii="Segoe UI" w:eastAsia="Times New Roman" w:hAnsi="Segoe UI" w:cs="Segoe UI"/>
-                <w:color w:val="24292E"/>
-                <w:sz w:val="24"/>
-                <w:szCs w:val="24"/>
-                <w:lang w:eastAsia="en-IN"/>
-              </w:rPr>
-            </w:pPr>
             <w:proofErr w:type="spellStart"/>
             <w:r>
               <w:rPr>
@@ -1434,7 +1746,7 @@
                 <w:szCs w:val="24"/>
                 <w:lang w:eastAsia="en-IN"/>
               </w:rPr>
-              <w:t>Blog.findById</w:t>
+              <w:t>User.deleteOne</w:t>
             </w:r>
             <w:proofErr w:type="spellEnd"/>
             <w:r>
@@ -1445,455 +1757,17 @@
                 <w:szCs w:val="24"/>
                 <w:lang w:eastAsia="en-IN"/>
               </w:rPr>
-              <w:t>()</w:t>
-            </w:r>
-          </w:p>
-        </w:tc>
-      </w:tr>
-      <w:tr>
-        <w:tc>
-          <w:tcPr>
-            <w:tcW w:w="0" w:type="auto"/>
-            <w:tcBorders>
-              <w:top w:val="single" w:sz="6" w:space="0" w:color="DFE2E5"/>
-              <w:left w:val="single" w:sz="6" w:space="0" w:color="DFE2E5"/>
-              <w:bottom w:val="single" w:sz="6" w:space="0" w:color="DFE2E5"/>
-              <w:right w:val="single" w:sz="6" w:space="0" w:color="DFE2E5"/>
-            </w:tcBorders>
-            <w:shd w:val="clear" w:color="auto" w:fill="F6F8FA"/>
-            <w:tcMar>
-              <w:top w:w="90" w:type="dxa"/>
-              <w:left w:w="195" w:type="dxa"/>
-              <w:bottom w:w="90" w:type="dxa"/>
-              <w:right w:w="195" w:type="dxa"/>
-            </w:tcMar>
-            <w:vAlign w:val="center"/>
-            <w:hideMark/>
-          </w:tcPr>
-          <w:p>
-            <w:pPr>
-              <w:spacing w:after="240" w:line="240" w:lineRule="auto"/>
-              <w:rPr>
-                <w:rFonts w:ascii="Segoe UI" w:eastAsia="Times New Roman" w:hAnsi="Segoe UI" w:cs="Segoe UI"/>
-                <w:color w:val="24292E"/>
-                <w:sz w:val="24"/>
-                <w:szCs w:val="24"/>
-                <w:lang w:eastAsia="en-IN"/>
-              </w:rPr>
-            </w:pPr>
-            <w:r>
-              <w:rPr>
-                <w:rFonts w:ascii="Segoe UI" w:eastAsia="Times New Roman" w:hAnsi="Segoe UI" w:cs="Segoe UI"/>
-                <w:color w:val="24292E"/>
-                <w:sz w:val="24"/>
-                <w:szCs w:val="24"/>
-                <w:lang w:eastAsia="en-IN"/>
-              </w:rPr>
-              <w:t>Update</w:t>
-            </w:r>
-          </w:p>
-        </w:tc>
-        <w:tc>
-          <w:tcPr>
-            <w:tcW w:w="0" w:type="auto"/>
-            <w:tcBorders>
-              <w:top w:val="single" w:sz="6" w:space="0" w:color="DFE2E5"/>
-              <w:left w:val="single" w:sz="6" w:space="0" w:color="DFE2E5"/>
-              <w:bottom w:val="single" w:sz="6" w:space="0" w:color="DFE2E5"/>
-              <w:right w:val="single" w:sz="6" w:space="0" w:color="DFE2E5"/>
-            </w:tcBorders>
-            <w:shd w:val="clear" w:color="auto" w:fill="F6F8FA"/>
-            <w:tcMar>
-              <w:top w:w="90" w:type="dxa"/>
-              <w:left w:w="195" w:type="dxa"/>
-              <w:bottom w:w="90" w:type="dxa"/>
-              <w:right w:w="195" w:type="dxa"/>
-            </w:tcMar>
-            <w:vAlign w:val="center"/>
-            <w:hideMark/>
-          </w:tcPr>
-          <w:p>
-            <w:pPr>
-              <w:spacing w:after="240" w:line="240" w:lineRule="auto"/>
-              <w:rPr>
-                <w:rFonts w:ascii="Segoe UI" w:eastAsia="Times New Roman" w:hAnsi="Segoe UI" w:cs="Segoe UI"/>
-                <w:color w:val="24292E"/>
-                <w:sz w:val="24"/>
-                <w:szCs w:val="24"/>
-                <w:lang w:eastAsia="en-IN"/>
-              </w:rPr>
-            </w:pPr>
-            <w:r>
-              <w:rPr>
-                <w:rFonts w:ascii="Segoe UI" w:eastAsia="Times New Roman" w:hAnsi="Segoe UI" w:cs="Segoe UI"/>
-                <w:color w:val="24292E"/>
-                <w:sz w:val="24"/>
-                <w:szCs w:val="24"/>
-                <w:lang w:eastAsia="en-IN"/>
-              </w:rPr>
-              <w:t>/blogs/:id</w:t>
-            </w:r>
-          </w:p>
-        </w:tc>
-        <w:tc>
-          <w:tcPr>
-            <w:tcW w:w="0" w:type="auto"/>
-            <w:tcBorders>
-              <w:top w:val="single" w:sz="6" w:space="0" w:color="DFE2E5"/>
-              <w:left w:val="single" w:sz="6" w:space="0" w:color="DFE2E5"/>
-              <w:bottom w:val="single" w:sz="6" w:space="0" w:color="DFE2E5"/>
-              <w:right w:val="single" w:sz="6" w:space="0" w:color="DFE2E5"/>
-            </w:tcBorders>
-            <w:shd w:val="clear" w:color="auto" w:fill="F6F8FA"/>
-            <w:tcMar>
-              <w:top w:w="90" w:type="dxa"/>
-              <w:left w:w="195" w:type="dxa"/>
-              <w:bottom w:w="90" w:type="dxa"/>
-              <w:right w:w="195" w:type="dxa"/>
-            </w:tcMar>
-            <w:vAlign w:val="center"/>
-            <w:hideMark/>
-          </w:tcPr>
-          <w:p>
-            <w:pPr>
-              <w:spacing w:after="240" w:line="240" w:lineRule="auto"/>
-              <w:rPr>
-                <w:rFonts w:ascii="Segoe UI" w:eastAsia="Times New Roman" w:hAnsi="Segoe UI" w:cs="Segoe UI"/>
-                <w:color w:val="24292E"/>
-                <w:sz w:val="24"/>
-                <w:szCs w:val="24"/>
-                <w:lang w:eastAsia="en-IN"/>
-              </w:rPr>
-            </w:pPr>
-            <w:r>
-              <w:rPr>
-                <w:rFonts w:ascii="Segoe UI" w:eastAsia="Times New Roman" w:hAnsi="Segoe UI" w:cs="Segoe UI"/>
-                <w:color w:val="24292E"/>
-                <w:sz w:val="24"/>
-                <w:szCs w:val="24"/>
-                <w:lang w:eastAsia="en-IN"/>
-              </w:rPr>
-              <w:t>PUT</w:t>
-            </w:r>
-          </w:p>
-        </w:tc>
-        <w:tc>
-          <w:tcPr>
-            <w:tcW w:w="0" w:type="auto"/>
-            <w:tcBorders>
-              <w:top w:val="single" w:sz="6" w:space="0" w:color="DFE2E5"/>
-              <w:left w:val="single" w:sz="6" w:space="0" w:color="DFE2E5"/>
-              <w:bottom w:val="single" w:sz="6" w:space="0" w:color="DFE2E5"/>
-              <w:right w:val="single" w:sz="6" w:space="0" w:color="DFE2E5"/>
-            </w:tcBorders>
-            <w:shd w:val="clear" w:color="auto" w:fill="F6F8FA"/>
-            <w:tcMar>
-              <w:top w:w="90" w:type="dxa"/>
-              <w:left w:w="195" w:type="dxa"/>
-              <w:bottom w:w="90" w:type="dxa"/>
-              <w:right w:w="195" w:type="dxa"/>
-            </w:tcMar>
-            <w:vAlign w:val="center"/>
-            <w:hideMark/>
-          </w:tcPr>
-          <w:p>
-            <w:pPr>
-              <w:spacing w:after="240" w:line="240" w:lineRule="auto"/>
-              <w:rPr>
-                <w:rFonts w:ascii="Segoe UI" w:eastAsia="Times New Roman" w:hAnsi="Segoe UI" w:cs="Segoe UI"/>
-                <w:color w:val="24292E"/>
-                <w:sz w:val="24"/>
-                <w:szCs w:val="24"/>
-                <w:lang w:eastAsia="en-IN"/>
-              </w:rPr>
-            </w:pPr>
-            <w:r>
-              <w:rPr>
-                <w:rFonts w:ascii="Segoe UI" w:eastAsia="Times New Roman" w:hAnsi="Segoe UI" w:cs="Segoe UI"/>
-                <w:color w:val="24292E"/>
-                <w:sz w:val="24"/>
-                <w:szCs w:val="24"/>
-                <w:lang w:eastAsia="en-IN"/>
-              </w:rPr>
-              <w:t>Update a particular blog, then redirect somewhere</w:t>
-            </w:r>
-          </w:p>
-        </w:tc>
-        <w:tc>
-          <w:tcPr>
-            <w:tcW w:w="0" w:type="auto"/>
-            <w:tcBorders>
-              <w:top w:val="single" w:sz="6" w:space="0" w:color="DFE2E5"/>
-              <w:left w:val="single" w:sz="6" w:space="0" w:color="DFE2E5"/>
-              <w:bottom w:val="single" w:sz="6" w:space="0" w:color="DFE2E5"/>
-              <w:right w:val="single" w:sz="6" w:space="0" w:color="DFE2E5"/>
-            </w:tcBorders>
-            <w:shd w:val="clear" w:color="auto" w:fill="F6F8FA"/>
-            <w:tcMar>
-              <w:top w:w="90" w:type="dxa"/>
-              <w:left w:w="195" w:type="dxa"/>
-              <w:bottom w:w="90" w:type="dxa"/>
-              <w:right w:w="195" w:type="dxa"/>
-            </w:tcMar>
-            <w:vAlign w:val="center"/>
-            <w:hideMark/>
-          </w:tcPr>
-          <w:p>
-            <w:pPr>
-              <w:spacing w:after="240" w:line="240" w:lineRule="auto"/>
-              <w:rPr>
-                <w:rFonts w:ascii="Segoe UI" w:eastAsia="Times New Roman" w:hAnsi="Segoe UI" w:cs="Segoe UI"/>
-                <w:color w:val="24292E"/>
-                <w:sz w:val="24"/>
-                <w:szCs w:val="24"/>
-                <w:lang w:eastAsia="en-IN"/>
-              </w:rPr>
-            </w:pPr>
-            <w:proofErr w:type="spellStart"/>
-            <w:r>
-              <w:rPr>
-                <w:rFonts w:ascii="Segoe UI" w:eastAsia="Times New Roman" w:hAnsi="Segoe UI" w:cs="Segoe UI"/>
-                <w:color w:val="24292E"/>
-                <w:sz w:val="24"/>
-                <w:szCs w:val="24"/>
-                <w:lang w:eastAsia="en-IN"/>
-              </w:rPr>
-              <w:t>Blog.findByIdAndUpdate</w:t>
-            </w:r>
-            <w:proofErr w:type="spellEnd"/>
-            <w:r>
-              <w:rPr>
-                <w:rFonts w:ascii="Segoe UI" w:eastAsia="Times New Roman" w:hAnsi="Segoe UI" w:cs="Segoe UI"/>
-                <w:color w:val="24292E"/>
-                <w:sz w:val="24"/>
-                <w:szCs w:val="24"/>
-                <w:lang w:eastAsia="en-IN"/>
-              </w:rPr>
-              <w:t>()</w:t>
-            </w:r>
-          </w:p>
-        </w:tc>
-      </w:tr>
-      <w:tr>
-        <w:tc>
-          <w:tcPr>
-            <w:tcW w:w="0" w:type="auto"/>
-            <w:tcBorders>
-              <w:top w:val="single" w:sz="6" w:space="0" w:color="DFE2E5"/>
-              <w:left w:val="single" w:sz="6" w:space="0" w:color="DFE2E5"/>
-              <w:bottom w:val="single" w:sz="6" w:space="0" w:color="DFE2E5"/>
-              <w:right w:val="single" w:sz="6" w:space="0" w:color="DFE2E5"/>
-            </w:tcBorders>
-            <w:shd w:val="clear" w:color="auto" w:fill="FFFFFF"/>
-            <w:tcMar>
-              <w:top w:w="90" w:type="dxa"/>
-              <w:left w:w="195" w:type="dxa"/>
-              <w:bottom w:w="90" w:type="dxa"/>
-              <w:right w:w="195" w:type="dxa"/>
-            </w:tcMar>
-            <w:vAlign w:val="center"/>
-            <w:hideMark/>
-          </w:tcPr>
-          <w:p>
-            <w:pPr>
-              <w:spacing w:after="240" w:line="240" w:lineRule="auto"/>
-              <w:rPr>
-                <w:rFonts w:ascii="Segoe UI" w:eastAsia="Times New Roman" w:hAnsi="Segoe UI" w:cs="Segoe UI"/>
-                <w:color w:val="24292E"/>
-                <w:sz w:val="24"/>
-                <w:szCs w:val="24"/>
-                <w:lang w:eastAsia="en-IN"/>
-              </w:rPr>
-            </w:pPr>
-            <w:r>
-              <w:rPr>
-                <w:rFonts w:ascii="Segoe UI" w:eastAsia="Times New Roman" w:hAnsi="Segoe UI" w:cs="Segoe UI"/>
-                <w:color w:val="24292E"/>
-                <w:sz w:val="24"/>
-                <w:szCs w:val="24"/>
-                <w:lang w:eastAsia="en-IN"/>
-              </w:rPr>
-              <w:t>Destroy</w:t>
-            </w:r>
-          </w:p>
-        </w:tc>
-        <w:tc>
-          <w:tcPr>
-            <w:tcW w:w="0" w:type="auto"/>
-            <w:tcBorders>
-              <w:top w:val="single" w:sz="6" w:space="0" w:color="DFE2E5"/>
-              <w:left w:val="single" w:sz="6" w:space="0" w:color="DFE2E5"/>
-              <w:bottom w:val="single" w:sz="6" w:space="0" w:color="DFE2E5"/>
-              <w:right w:val="single" w:sz="6" w:space="0" w:color="DFE2E5"/>
-            </w:tcBorders>
-            <w:shd w:val="clear" w:color="auto" w:fill="FFFFFF"/>
-            <w:tcMar>
-              <w:top w:w="90" w:type="dxa"/>
-              <w:left w:w="195" w:type="dxa"/>
-              <w:bottom w:w="90" w:type="dxa"/>
-              <w:right w:w="195" w:type="dxa"/>
-            </w:tcMar>
-            <w:vAlign w:val="center"/>
-            <w:hideMark/>
-          </w:tcPr>
-          <w:p>
-            <w:pPr>
-              <w:spacing w:after="240" w:line="240" w:lineRule="auto"/>
-              <w:rPr>
-                <w:rFonts w:ascii="Segoe UI" w:eastAsia="Times New Roman" w:hAnsi="Segoe UI" w:cs="Segoe UI"/>
-                <w:color w:val="24292E"/>
-                <w:sz w:val="24"/>
-                <w:szCs w:val="24"/>
-                <w:lang w:eastAsia="en-IN"/>
-              </w:rPr>
-            </w:pPr>
-            <w:r>
-              <w:rPr>
-                <w:rFonts w:ascii="Segoe UI" w:eastAsia="Times New Roman" w:hAnsi="Segoe UI" w:cs="Segoe UI"/>
-                <w:color w:val="24292E"/>
-                <w:sz w:val="24"/>
-                <w:szCs w:val="24"/>
-                <w:lang w:eastAsia="en-IN"/>
-              </w:rPr>
-              <w:t>/blogs/:id</w:t>
-            </w:r>
-          </w:p>
-        </w:tc>
-        <w:tc>
-          <w:tcPr>
-            <w:tcW w:w="0" w:type="auto"/>
-            <w:tcBorders>
-              <w:top w:val="single" w:sz="6" w:space="0" w:color="DFE2E5"/>
-              <w:left w:val="single" w:sz="6" w:space="0" w:color="DFE2E5"/>
-              <w:bottom w:val="single" w:sz="6" w:space="0" w:color="DFE2E5"/>
-              <w:right w:val="single" w:sz="6" w:space="0" w:color="DFE2E5"/>
-            </w:tcBorders>
-            <w:shd w:val="clear" w:color="auto" w:fill="FFFFFF"/>
-            <w:tcMar>
-              <w:top w:w="90" w:type="dxa"/>
-              <w:left w:w="195" w:type="dxa"/>
-              <w:bottom w:w="90" w:type="dxa"/>
-              <w:right w:w="195" w:type="dxa"/>
-            </w:tcMar>
-            <w:vAlign w:val="center"/>
-            <w:hideMark/>
-          </w:tcPr>
-          <w:p>
-            <w:pPr>
-              <w:spacing w:after="240" w:line="240" w:lineRule="auto"/>
-              <w:rPr>
-                <w:rFonts w:ascii="Segoe UI" w:eastAsia="Times New Roman" w:hAnsi="Segoe UI" w:cs="Segoe UI"/>
-                <w:color w:val="24292E"/>
-                <w:sz w:val="24"/>
-                <w:szCs w:val="24"/>
-                <w:lang w:eastAsia="en-IN"/>
-              </w:rPr>
-            </w:pPr>
-            <w:r>
-              <w:rPr>
-                <w:rFonts w:ascii="Segoe UI" w:eastAsia="Times New Roman" w:hAnsi="Segoe UI" w:cs="Segoe UI"/>
-                <w:color w:val="24292E"/>
-                <w:sz w:val="24"/>
-                <w:szCs w:val="24"/>
-                <w:lang w:eastAsia="en-IN"/>
-              </w:rPr>
-              <w:t>DELETE</w:t>
-            </w:r>
-          </w:p>
-        </w:tc>
-        <w:tc>
-          <w:tcPr>
-            <w:tcW w:w="0" w:type="auto"/>
-            <w:tcBorders>
-              <w:top w:val="single" w:sz="6" w:space="0" w:color="DFE2E5"/>
-              <w:left w:val="single" w:sz="6" w:space="0" w:color="DFE2E5"/>
-              <w:bottom w:val="single" w:sz="6" w:space="0" w:color="DFE2E5"/>
-              <w:right w:val="single" w:sz="6" w:space="0" w:color="DFE2E5"/>
-            </w:tcBorders>
-            <w:shd w:val="clear" w:color="auto" w:fill="FFFFFF"/>
-            <w:tcMar>
-              <w:top w:w="90" w:type="dxa"/>
-              <w:left w:w="195" w:type="dxa"/>
-              <w:bottom w:w="90" w:type="dxa"/>
-              <w:right w:w="195" w:type="dxa"/>
-            </w:tcMar>
-            <w:vAlign w:val="center"/>
-            <w:hideMark/>
-          </w:tcPr>
-          <w:p>
-            <w:pPr>
-              <w:spacing w:after="240" w:line="240" w:lineRule="auto"/>
-              <w:rPr>
-                <w:rFonts w:ascii="Segoe UI" w:eastAsia="Times New Roman" w:hAnsi="Segoe UI" w:cs="Segoe UI"/>
-                <w:color w:val="24292E"/>
-                <w:sz w:val="24"/>
-                <w:szCs w:val="24"/>
-                <w:lang w:eastAsia="en-IN"/>
-              </w:rPr>
-            </w:pPr>
-            <w:r>
-              <w:rPr>
-                <w:rFonts w:ascii="Segoe UI" w:eastAsia="Times New Roman" w:hAnsi="Segoe UI" w:cs="Segoe UI"/>
-                <w:color w:val="24292E"/>
-                <w:sz w:val="24"/>
-                <w:szCs w:val="24"/>
-                <w:lang w:eastAsia="en-IN"/>
-              </w:rPr>
-              <w:t>Delete a particular blog, then redirect somewhere</w:t>
-            </w:r>
-          </w:p>
-        </w:tc>
-        <w:tc>
-          <w:tcPr>
-            <w:tcW w:w="0" w:type="auto"/>
-            <w:tcBorders>
-              <w:top w:val="single" w:sz="6" w:space="0" w:color="DFE2E5"/>
-              <w:left w:val="single" w:sz="6" w:space="0" w:color="DFE2E5"/>
-              <w:bottom w:val="single" w:sz="6" w:space="0" w:color="DFE2E5"/>
-              <w:right w:val="single" w:sz="6" w:space="0" w:color="DFE2E5"/>
-            </w:tcBorders>
-            <w:shd w:val="clear" w:color="auto" w:fill="FFFFFF"/>
-            <w:tcMar>
-              <w:top w:w="90" w:type="dxa"/>
-              <w:left w:w="195" w:type="dxa"/>
-              <w:bottom w:w="90" w:type="dxa"/>
-              <w:right w:w="195" w:type="dxa"/>
-            </w:tcMar>
-            <w:vAlign w:val="center"/>
-            <w:hideMark/>
-          </w:tcPr>
-          <w:p>
-            <w:pPr>
-              <w:spacing w:after="240" w:line="240" w:lineRule="auto"/>
-              <w:rPr>
-                <w:rFonts w:ascii="Segoe UI" w:eastAsia="Times New Roman" w:hAnsi="Segoe UI" w:cs="Segoe UI"/>
-                <w:color w:val="24292E"/>
-                <w:sz w:val="24"/>
-                <w:szCs w:val="24"/>
-                <w:lang w:eastAsia="en-IN"/>
-              </w:rPr>
-            </w:pPr>
-            <w:proofErr w:type="spellStart"/>
-            <w:r>
-              <w:rPr>
-                <w:rFonts w:ascii="Segoe UI" w:eastAsia="Times New Roman" w:hAnsi="Segoe UI" w:cs="Segoe UI"/>
-                <w:color w:val="24292E"/>
-                <w:sz w:val="24"/>
-                <w:szCs w:val="24"/>
-                <w:lang w:eastAsia="en-IN"/>
-              </w:rPr>
-              <w:t>Blog.findByIdAndRemove</w:t>
-            </w:r>
-            <w:proofErr w:type="spellEnd"/>
-            <w:r>
-              <w:rPr>
-                <w:rFonts w:ascii="Segoe UI" w:eastAsia="Times New Roman" w:hAnsi="Segoe UI" w:cs="Segoe UI"/>
-                <w:color w:val="24292E"/>
-                <w:sz w:val="24"/>
-                <w:szCs w:val="24"/>
-                <w:lang w:eastAsia="en-IN"/>
-              </w:rPr>
-              <w:t>()</w:t>
+              <w:t>(</w:t>
+            </w:r>
+            <w:r>
+              <w:rPr>
+                <w:rFonts w:ascii="Segoe UI" w:eastAsia="Times New Roman" w:hAnsi="Segoe UI" w:cs="Segoe UI"/>
+                <w:color w:val="24292E"/>
+                <w:sz w:val="24"/>
+                <w:szCs w:val="24"/>
+                <w:lang w:eastAsia="en-IN"/>
+              </w:rPr>
+              <w:t>)</w:t>
             </w:r>
           </w:p>
         </w:tc>
@@ -2357,6 +2231,7 @@
           <w:szCs w:val="18"/>
           <w:lang w:eastAsia="en-IN"/>
         </w:rPr>
+        <w:lastRenderedPageBreak/>
         <w:t>        </w:t>
       </w:r>
       <w:r>

</xml_diff>